<commit_message>
Alterações no DER, BD e Casos de uso da #24 Closes #24 As alterações no DER e no BD foram pra unificar as ideias que tivemos ao discutir os casos de uso. 1° versão da correção para issue #24
</commit_message>
<xml_diff>
--- a/Requisitos/Casos de Uso - Especificação a nivel de sistema/CSU13 – Abrir Chamado de Reparo.docx
+++ b/Requisitos/Casos de Uso - Especificação a nivel de sistema/CSU13 – Abrir Chamado de Reparo.docx
@@ -54,18 +54,7 @@
           <w:sz w:val="36"/>
           <w:szCs w:val="36"/>
         </w:rPr>
-        <w:t>Solicitar manutençã</w:t>
-      </w:r>
-      <w:r>
-        <w:rPr>
-          <w:rFonts w:ascii="Times New Roman" w:eastAsia="Times New Roman" w:hAnsi="Times New Roman" w:cs="Times New Roman"/>
-          <w:b/>
-          <w:bCs/>
-          <w:color w:val="000000" w:themeColor="text1"/>
-          <w:sz w:val="36"/>
-          <w:szCs w:val="36"/>
-        </w:rPr>
-        <w:t>o</w:t>
+        <w:t>Abrir chamado de reparo</w:t>
       </w:r>
     </w:p>
     <w:p>
@@ -724,7 +713,7 @@
                 <w:sz w:val="28"/>
                 <w:szCs w:val="28"/>
               </w:rPr>
-              <w:t>Tela 0</w:t>
+              <w:t>Tela 03</w:t>
             </w:r>
             <w:r>
               <w:rPr>
@@ -733,8 +722,9 @@
                 <w:sz w:val="28"/>
                 <w:szCs w:val="28"/>
               </w:rPr>
-              <w:t>3</w:t>
-            </w:r>
+              <w:t xml:space="preserve"> - </w:t>
+            </w:r>
+            <w:proofErr w:type="spellStart"/>
             <w:r>
               <w:rPr>
                 <w:rFonts w:ascii="Times New Roman" w:eastAsia="Times New Roman" w:hAnsi="Times New Roman" w:cs="Times New Roman"/>
@@ -742,8 +732,9 @@
                 <w:sz w:val="28"/>
                 <w:szCs w:val="28"/>
               </w:rPr>
-              <w:t xml:space="preserve"> - TelaInicialInquilino</w:t>
-            </w:r>
+              <w:t>TelaInicialInquilino</w:t>
+            </w:r>
+            <w:proofErr w:type="spellEnd"/>
             <w:r>
               <w:rPr>
                 <w:rFonts w:ascii="Times New Roman" w:eastAsia="Times New Roman" w:hAnsi="Times New Roman" w:cs="Times New Roman"/>
@@ -751,142 +742,6 @@
                 <w:szCs w:val="28"/>
               </w:rPr>
               <w:t>).</w:t>
-            </w:r>
-          </w:p>
-          <w:p>
-            <w:pPr>
-              <w:pStyle w:val="PargrafodaLista"/>
-              <w:numPr>
-                <w:ilvl w:val="1"/>
-                <w:numId w:val="5"/>
-              </w:numPr>
-              <w:rPr>
-                <w:rFonts w:ascii="Times New Roman" w:eastAsia="Times New Roman" w:hAnsi="Times New Roman" w:cs="Times New Roman"/>
-                <w:sz w:val="28"/>
-                <w:szCs w:val="28"/>
-              </w:rPr>
-            </w:pPr>
-            <w:r>
-              <w:rPr>
-                <w:rFonts w:ascii="Times New Roman" w:eastAsia="Times New Roman" w:hAnsi="Times New Roman" w:cs="Times New Roman"/>
-                <w:sz w:val="28"/>
-                <w:szCs w:val="28"/>
-              </w:rPr>
-              <w:t xml:space="preserve">Ator seleciona </w:t>
-            </w:r>
-            <w:r>
-              <w:rPr>
-                <w:rFonts w:ascii="Times New Roman" w:eastAsia="Times New Roman" w:hAnsi="Times New Roman" w:cs="Times New Roman"/>
-                <w:sz w:val="28"/>
-                <w:szCs w:val="28"/>
-              </w:rPr>
-              <w:t>u</w:t>
-            </w:r>
-            <w:r>
-              <w:rPr>
-                <w:rFonts w:ascii="Times New Roman" w:eastAsia="Times New Roman" w:hAnsi="Times New Roman" w:cs="Times New Roman"/>
-                <w:sz w:val="28"/>
-                <w:szCs w:val="28"/>
-              </w:rPr>
-              <w:t>m imóvel cadastrado: Ver</w:t>
-            </w:r>
-            <w:r>
-              <w:rPr>
-                <w:rFonts w:ascii="Times New Roman" w:eastAsia="Times New Roman" w:hAnsi="Times New Roman" w:cs="Times New Roman"/>
-                <w:sz w:val="28"/>
-                <w:szCs w:val="28"/>
-              </w:rPr>
-              <w:t xml:space="preserve"> Seção</w:t>
-            </w:r>
-            <w:r>
-              <w:rPr>
-                <w:rFonts w:ascii="Times New Roman" w:eastAsia="Times New Roman" w:hAnsi="Times New Roman" w:cs="Times New Roman"/>
-                <w:sz w:val="28"/>
-                <w:szCs w:val="28"/>
-              </w:rPr>
-              <w:t xml:space="preserve"> </w:t>
-            </w:r>
-            <w:r>
-              <w:rPr>
-                <w:rFonts w:ascii="Times New Roman" w:eastAsia="Times New Roman" w:hAnsi="Times New Roman" w:cs="Times New Roman"/>
-                <w:color w:val="FF0000"/>
-                <w:sz w:val="28"/>
-                <w:szCs w:val="28"/>
-              </w:rPr>
-              <w:t>Chamado pela tela de informações do imóvel</w:t>
-            </w:r>
-          </w:p>
-          <w:p>
-            <w:pPr>
-              <w:pStyle w:val="PargrafodaLista"/>
-              <w:numPr>
-                <w:ilvl w:val="1"/>
-                <w:numId w:val="5"/>
-              </w:numPr>
-              <w:rPr>
-                <w:rFonts w:ascii="Times New Roman" w:eastAsia="Times New Roman" w:hAnsi="Times New Roman" w:cs="Times New Roman"/>
-                <w:sz w:val="28"/>
-                <w:szCs w:val="28"/>
-              </w:rPr>
-            </w:pPr>
-            <w:r>
-              <w:rPr>
-                <w:rFonts w:ascii="Times New Roman" w:eastAsia="Times New Roman" w:hAnsi="Times New Roman" w:cs="Times New Roman"/>
-                <w:sz w:val="28"/>
-                <w:szCs w:val="28"/>
-              </w:rPr>
-              <w:t>Botão de consulta a chamados</w:t>
-            </w:r>
-            <w:r>
-              <w:rPr>
-                <w:rFonts w:ascii="Times New Roman" w:eastAsia="Times New Roman" w:hAnsi="Times New Roman" w:cs="Times New Roman"/>
-                <w:sz w:val="28"/>
-                <w:szCs w:val="28"/>
-              </w:rPr>
-              <w:t>:</w:t>
-            </w:r>
-            <w:r>
-              <w:rPr>
-                <w:rFonts w:ascii="Times New Roman" w:eastAsia="Times New Roman" w:hAnsi="Times New Roman" w:cs="Times New Roman"/>
-                <w:sz w:val="28"/>
-                <w:szCs w:val="28"/>
-              </w:rPr>
-              <w:t xml:space="preserve"> </w:t>
-            </w:r>
-            <w:r>
-              <w:rPr>
-                <w:rFonts w:ascii="Times New Roman" w:eastAsia="Times New Roman" w:hAnsi="Times New Roman" w:cs="Times New Roman"/>
-                <w:sz w:val="28"/>
-                <w:szCs w:val="28"/>
-              </w:rPr>
-              <w:t xml:space="preserve">Ver Seção </w:t>
-            </w:r>
-            <w:r>
-              <w:rPr>
-                <w:rFonts w:ascii="Times New Roman" w:eastAsia="Times New Roman" w:hAnsi="Times New Roman" w:cs="Times New Roman"/>
-                <w:color w:val="FF0000"/>
-                <w:sz w:val="28"/>
-                <w:szCs w:val="28"/>
-              </w:rPr>
-              <w:t>Preencher informações</w:t>
-            </w:r>
-            <w:r>
-              <w:rPr>
-                <w:rFonts w:ascii="Times New Roman" w:eastAsia="Times New Roman" w:hAnsi="Times New Roman" w:cs="Times New Roman"/>
-                <w:color w:val="FF0000"/>
-                <w:sz w:val="28"/>
-                <w:szCs w:val="28"/>
-              </w:rPr>
-              <w:t xml:space="preserve"> do</w:t>
-            </w:r>
-            <w:r>
-              <w:rPr>
-                <w:rFonts w:ascii="Times New Roman" w:eastAsia="Times New Roman" w:hAnsi="Times New Roman" w:cs="Times New Roman"/>
-                <w:color w:val="FF0000"/>
-                <w:sz w:val="28"/>
-                <w:szCs w:val="28"/>
-              </w:rPr>
-              <w:t xml:space="preserve"> chamado</w:t>
             </w:r>
           </w:p>
           <w:p>
@@ -898,14 +753,452 @@
               </w:numPr>
               <w:rPr>
                 <w:rFonts w:ascii="Times New Roman" w:eastAsia="Times New Roman" w:hAnsi="Times New Roman" w:cs="Times New Roman"/>
-              </w:rPr>
-            </w:pPr>
-            <w:r>
-              <w:rPr>
-                <w:rFonts w:ascii="Times New Roman" w:eastAsia="Times New Roman" w:hAnsi="Times New Roman" w:cs="Times New Roman"/>
-                <w:sz w:val="28"/>
-                <w:szCs w:val="28"/>
-              </w:rPr>
+                <w:sz w:val="28"/>
+                <w:szCs w:val="28"/>
+              </w:rPr>
+            </w:pPr>
+            <w:r>
+              <w:rPr>
+                <w:rFonts w:ascii="Times New Roman" w:eastAsia="Times New Roman" w:hAnsi="Times New Roman" w:cs="Times New Roman"/>
+                <w:sz w:val="28"/>
+                <w:szCs w:val="28"/>
+              </w:rPr>
+              <w:t>Usuário seleciona o b</w:t>
+            </w:r>
+            <w:r>
+              <w:rPr>
+                <w:rFonts w:ascii="Times New Roman" w:eastAsia="Times New Roman" w:hAnsi="Times New Roman" w:cs="Times New Roman"/>
+                <w:sz w:val="28"/>
+                <w:szCs w:val="28"/>
+              </w:rPr>
+              <w:t>otão de consulta a chamados</w:t>
+            </w:r>
+            <w:r>
+              <w:rPr>
+                <w:rFonts w:ascii="Times New Roman" w:eastAsia="Times New Roman" w:hAnsi="Times New Roman" w:cs="Times New Roman"/>
+                <w:sz w:val="28"/>
+                <w:szCs w:val="28"/>
+              </w:rPr>
+              <w:t xml:space="preserve"> de um imóvel</w:t>
+            </w:r>
+          </w:p>
+          <w:p>
+            <w:pPr>
+              <w:pStyle w:val="PargrafodaLista"/>
+              <w:numPr>
+                <w:ilvl w:val="0"/>
+                <w:numId w:val="5"/>
+              </w:numPr>
+              <w:rPr>
+                <w:rFonts w:ascii="Times New Roman" w:eastAsia="Times New Roman" w:hAnsi="Times New Roman" w:cs="Times New Roman"/>
+                <w:sz w:val="28"/>
+                <w:szCs w:val="28"/>
+              </w:rPr>
+            </w:pPr>
+            <w:r>
+              <w:rPr>
+                <w:rFonts w:ascii="Times New Roman" w:eastAsia="Times New Roman" w:hAnsi="Times New Roman" w:cs="Times New Roman"/>
+                <w:sz w:val="28"/>
+                <w:szCs w:val="28"/>
+              </w:rPr>
+              <w:t>Sistema exibe formulário em branco para preenchimento dos dados do</w:t>
+            </w:r>
+            <w:r>
+              <w:rPr>
+                <w:rFonts w:ascii="Times New Roman" w:eastAsia="Times New Roman" w:hAnsi="Times New Roman" w:cs="Times New Roman"/>
+                <w:i/>
+                <w:iCs/>
+                <w:sz w:val="28"/>
+                <w:szCs w:val="28"/>
+              </w:rPr>
+              <w:t xml:space="preserve"> chamado (ver </w:t>
+            </w:r>
+            <w:r>
+              <w:rPr>
+                <w:rFonts w:ascii="Times New Roman" w:eastAsia="Times New Roman" w:hAnsi="Times New Roman" w:cs="Times New Roman"/>
+                <w:color w:val="FF0000"/>
+                <w:sz w:val="28"/>
+                <w:szCs w:val="28"/>
+              </w:rPr>
+              <w:t>DD-Aluguel</w:t>
+            </w:r>
+            <w:r>
+              <w:rPr>
+                <w:rFonts w:ascii="Times New Roman" w:eastAsia="Times New Roman" w:hAnsi="Times New Roman" w:cs="Times New Roman"/>
+                <w:sz w:val="28"/>
+                <w:szCs w:val="28"/>
+              </w:rPr>
+              <w:t>) (</w:t>
+            </w:r>
+            <w:r>
+              <w:rPr>
+                <w:rFonts w:ascii="Times New Roman" w:eastAsia="Times New Roman" w:hAnsi="Times New Roman" w:cs="Times New Roman"/>
+                <w:color w:val="FF0000"/>
+                <w:sz w:val="28"/>
+                <w:szCs w:val="28"/>
+              </w:rPr>
+              <w:t>Tela 10</w:t>
+            </w:r>
+            <w:r>
+              <w:rPr>
+                <w:rFonts w:ascii="Times New Roman" w:eastAsia="Times New Roman" w:hAnsi="Times New Roman" w:cs="Times New Roman"/>
+                <w:color w:val="FF0000"/>
+                <w:sz w:val="28"/>
+                <w:szCs w:val="28"/>
+              </w:rPr>
+              <w:t xml:space="preserve"> - </w:t>
+            </w:r>
+            <w:proofErr w:type="spellStart"/>
+            <w:r>
+              <w:rPr>
+                <w:rFonts w:ascii="Times New Roman" w:eastAsia="Times New Roman" w:hAnsi="Times New Roman" w:cs="Times New Roman"/>
+                <w:color w:val="FF0000"/>
+                <w:sz w:val="28"/>
+                <w:szCs w:val="28"/>
+              </w:rPr>
+              <w:t>TelaCadastroAtualizaçãoImovel</w:t>
+            </w:r>
+            <w:proofErr w:type="spellEnd"/>
+            <w:r>
+              <w:rPr>
+                <w:rFonts w:ascii="Times New Roman" w:eastAsia="Times New Roman" w:hAnsi="Times New Roman" w:cs="Times New Roman"/>
+                <w:sz w:val="28"/>
+                <w:szCs w:val="28"/>
+              </w:rPr>
+              <w:t xml:space="preserve">) </w:t>
+            </w:r>
+          </w:p>
+          <w:p>
+            <w:pPr>
+              <w:pStyle w:val="PargrafodaLista"/>
+              <w:numPr>
+                <w:ilvl w:val="0"/>
+                <w:numId w:val="5"/>
+              </w:numPr>
+              <w:rPr>
+                <w:rFonts w:ascii="Times New Roman" w:eastAsia="Times New Roman" w:hAnsi="Times New Roman" w:cs="Times New Roman"/>
+                <w:sz w:val="28"/>
+                <w:szCs w:val="28"/>
+              </w:rPr>
+            </w:pPr>
+            <w:r>
+              <w:rPr>
+                <w:rFonts w:ascii="Times New Roman" w:eastAsia="Times New Roman" w:hAnsi="Times New Roman" w:cs="Times New Roman"/>
+                <w:sz w:val="28"/>
+                <w:szCs w:val="28"/>
+              </w:rPr>
+              <w:t>Ator informa os dados e pressiona botão “Salvar”.</w:t>
+            </w:r>
+          </w:p>
+          <w:p>
+            <w:pPr>
+              <w:pStyle w:val="PargrafodaLista"/>
+              <w:numPr>
+                <w:ilvl w:val="0"/>
+                <w:numId w:val="5"/>
+              </w:numPr>
+              <w:rPr>
+                <w:rFonts w:ascii="Times New Roman" w:eastAsia="Times New Roman" w:hAnsi="Times New Roman" w:cs="Times New Roman"/>
+                <w:sz w:val="28"/>
+                <w:szCs w:val="28"/>
+              </w:rPr>
+            </w:pPr>
+            <w:r>
+              <w:rPr>
+                <w:rFonts w:ascii="Times New Roman" w:eastAsia="Times New Roman" w:hAnsi="Times New Roman" w:cs="Times New Roman"/>
+                <w:sz w:val="28"/>
+                <w:szCs w:val="28"/>
+              </w:rPr>
+              <w:t xml:space="preserve">Sistema verifica validade dos dados conforme </w:t>
+            </w:r>
+            <w:r>
+              <w:rPr>
+                <w:rFonts w:ascii="Times New Roman" w:eastAsia="Times New Roman" w:hAnsi="Times New Roman" w:cs="Times New Roman"/>
+                <w:color w:val="FF0000"/>
+                <w:sz w:val="28"/>
+                <w:szCs w:val="28"/>
+              </w:rPr>
+              <w:t>DD- Aluguel</w:t>
+            </w:r>
+            <w:r>
+              <w:rPr>
+                <w:rFonts w:ascii="Times New Roman" w:eastAsia="Times New Roman" w:hAnsi="Times New Roman" w:cs="Times New Roman"/>
+                <w:sz w:val="28"/>
+                <w:szCs w:val="28"/>
+              </w:rPr>
+              <w:t>.</w:t>
+            </w:r>
+          </w:p>
+          <w:p>
+            <w:pPr>
+              <w:pStyle w:val="PargrafodaLista"/>
+              <w:numPr>
+                <w:ilvl w:val="0"/>
+                <w:numId w:val="5"/>
+              </w:numPr>
+              <w:rPr>
+                <w:rFonts w:ascii="Times New Roman" w:eastAsia="Times New Roman" w:hAnsi="Times New Roman" w:cs="Times New Roman"/>
+                <w:sz w:val="28"/>
+                <w:szCs w:val="28"/>
+              </w:rPr>
+            </w:pPr>
+            <w:r>
+              <w:rPr>
+                <w:rFonts w:ascii="Times New Roman" w:eastAsia="Times New Roman" w:hAnsi="Times New Roman" w:cs="Times New Roman"/>
+                <w:sz w:val="28"/>
+                <w:szCs w:val="28"/>
+              </w:rPr>
+              <w:t>Sistema grava dados informados em meio persistente.</w:t>
+            </w:r>
+          </w:p>
+        </w:tc>
+      </w:tr>
+      <w:tr>
+        <w:trPr>
+          <w:trHeight w:val="300"/>
+        </w:trPr>
+        <w:tc>
+          <w:tcPr>
+            <w:tcW w:w="9000" w:type="dxa"/>
+            <w:gridSpan w:val="2"/>
+            <w:tcBorders>
+              <w:top w:val="single" w:sz="6" w:space="0" w:color="auto"/>
+              <w:left w:val="single" w:sz="6" w:space="0" w:color="auto"/>
+              <w:bottom w:val="single" w:sz="6" w:space="0" w:color="auto"/>
+              <w:right w:val="single" w:sz="6" w:space="0" w:color="auto"/>
+            </w:tcBorders>
+            <w:tcMar>
+              <w:left w:w="60" w:type="dxa"/>
+              <w:right w:w="60" w:type="dxa"/>
+            </w:tcMar>
+          </w:tcPr>
+          <w:p>
+            <w:pPr>
+              <w:pStyle w:val="Ttulo2"/>
+              <w:jc w:val="center"/>
+              <w:rPr>
+                <w:rFonts w:ascii="Times New Roman" w:eastAsia="Times New Roman" w:hAnsi="Times New Roman" w:cs="Times New Roman"/>
+                <w:sz w:val="28"/>
+                <w:szCs w:val="28"/>
+              </w:rPr>
+            </w:pPr>
+            <w:r>
+              <w:rPr>
+                <w:rFonts w:ascii="Times New Roman" w:eastAsia="Times New Roman" w:hAnsi="Times New Roman" w:cs="Times New Roman"/>
+                <w:b/>
+                <w:bCs/>
+                <w:sz w:val="28"/>
+                <w:szCs w:val="28"/>
+              </w:rPr>
+              <w:t>Fluxo alternativo</w:t>
+            </w:r>
+          </w:p>
+        </w:tc>
+      </w:tr>
+      <w:tr>
+        <w:trPr>
+          <w:trHeight w:val="300"/>
+        </w:trPr>
+        <w:tc>
+          <w:tcPr>
+            <w:tcW w:w="9000" w:type="dxa"/>
+            <w:gridSpan w:val="2"/>
+            <w:tcBorders>
+              <w:top w:val="single" w:sz="6" w:space="0" w:color="auto"/>
+              <w:left w:val="single" w:sz="6" w:space="0" w:color="auto"/>
+              <w:bottom w:val="single" w:sz="6" w:space="0" w:color="auto"/>
+              <w:right w:val="single" w:sz="6" w:space="0" w:color="auto"/>
+            </w:tcBorders>
+            <w:tcMar>
+              <w:left w:w="60" w:type="dxa"/>
+              <w:right w:w="60" w:type="dxa"/>
+            </w:tcMar>
+          </w:tcPr>
+          <w:p>
+            <w:pPr>
+              <w:rPr>
+                <w:rFonts w:ascii="Times New Roman" w:eastAsia="Times New Roman" w:hAnsi="Times New Roman" w:cs="Times New Roman"/>
+                <w:sz w:val="28"/>
+                <w:szCs w:val="28"/>
+              </w:rPr>
+            </w:pPr>
+            <w:r>
+              <w:rPr>
+                <w:rFonts w:ascii="Times New Roman" w:eastAsia="Times New Roman" w:hAnsi="Times New Roman" w:cs="Times New Roman"/>
+                <w:b/>
+                <w:bCs/>
+                <w:sz w:val="28"/>
+                <w:szCs w:val="28"/>
+              </w:rPr>
+              <w:t>Linha 2:</w:t>
+            </w:r>
+            <w:r>
+              <w:rPr>
+                <w:rFonts w:ascii="Times New Roman" w:eastAsia="Times New Roman" w:hAnsi="Times New Roman" w:cs="Times New Roman"/>
+                <w:sz w:val="28"/>
+                <w:szCs w:val="28"/>
+              </w:rPr>
+              <w:t xml:space="preserve"> </w:t>
+            </w:r>
+            <w:r>
+              <w:rPr>
+                <w:rFonts w:ascii="Times New Roman" w:eastAsia="Times New Roman" w:hAnsi="Times New Roman" w:cs="Times New Roman"/>
+                <w:sz w:val="28"/>
+                <w:szCs w:val="28"/>
+              </w:rPr>
+              <w:t xml:space="preserve">Ator seleciona um imóvel cadastrado: Ver Seção </w:t>
+            </w:r>
+            <w:r>
+              <w:rPr>
+                <w:rFonts w:ascii="Times New Roman" w:eastAsia="Times New Roman" w:hAnsi="Times New Roman" w:cs="Times New Roman"/>
+                <w:color w:val="FF0000"/>
+                <w:sz w:val="28"/>
+                <w:szCs w:val="28"/>
+              </w:rPr>
+              <w:t>Chamado pela tela de informações do imóvel</w:t>
+            </w:r>
+          </w:p>
+          <w:p>
+            <w:pPr>
+              <w:pStyle w:val="PargrafodaLista"/>
+              <w:numPr>
+                <w:ilvl w:val="0"/>
+                <w:numId w:val="1"/>
+              </w:numPr>
+              <w:tabs>
+                <w:tab w:val="num" w:pos="360"/>
+              </w:tabs>
+              <w:ind w:left="360"/>
+              <w:rPr>
+                <w:rFonts w:ascii="Times New Roman" w:eastAsia="Times New Roman" w:hAnsi="Times New Roman" w:cs="Times New Roman"/>
+                <w:sz w:val="28"/>
+                <w:szCs w:val="28"/>
+              </w:rPr>
+            </w:pPr>
+            <w:r>
+              <w:rPr>
+                <w:rFonts w:ascii="Times New Roman" w:eastAsia="Times New Roman" w:hAnsi="Times New Roman" w:cs="Times New Roman"/>
+                <w:sz w:val="28"/>
+                <w:szCs w:val="28"/>
+              </w:rPr>
+              <w:t>O sistema mostrará as informações salvas do imóvel (</w:t>
+            </w:r>
+            <w:r>
+              <w:rPr>
+                <w:rFonts w:ascii="Times New Roman" w:eastAsia="Times New Roman" w:hAnsi="Times New Roman" w:cs="Times New Roman"/>
+                <w:color w:val="FF0000"/>
+                <w:sz w:val="28"/>
+                <w:szCs w:val="28"/>
+              </w:rPr>
+              <w:t>Tela 05</w:t>
+            </w:r>
+            <w:r>
+              <w:rPr>
+                <w:rFonts w:ascii="Times New Roman" w:eastAsia="Times New Roman" w:hAnsi="Times New Roman" w:cs="Times New Roman"/>
+                <w:color w:val="FF0000"/>
+                <w:sz w:val="28"/>
+                <w:szCs w:val="28"/>
+              </w:rPr>
+              <w:t xml:space="preserve"> – </w:t>
+            </w:r>
+            <w:proofErr w:type="spellStart"/>
+            <w:r>
+              <w:rPr>
+                <w:rFonts w:ascii="Times New Roman" w:eastAsia="Times New Roman" w:hAnsi="Times New Roman" w:cs="Times New Roman"/>
+                <w:color w:val="FF0000"/>
+                <w:sz w:val="28"/>
+                <w:szCs w:val="28"/>
+              </w:rPr>
+              <w:t>TelaInformaçõesImóvelAlugadoInquilino</w:t>
+            </w:r>
+            <w:proofErr w:type="spellEnd"/>
+            <w:r>
+              <w:rPr>
+                <w:rFonts w:ascii="Times New Roman" w:eastAsia="Times New Roman" w:hAnsi="Times New Roman" w:cs="Times New Roman"/>
+                <w:sz w:val="28"/>
+                <w:szCs w:val="28"/>
+              </w:rPr>
+              <w:t>)</w:t>
+            </w:r>
+          </w:p>
+          <w:p>
+            <w:pPr>
+              <w:pStyle w:val="PargrafodaLista"/>
+              <w:numPr>
+                <w:ilvl w:val="0"/>
+                <w:numId w:val="1"/>
+              </w:numPr>
+              <w:tabs>
+                <w:tab w:val="num" w:pos="360"/>
+              </w:tabs>
+              <w:ind w:left="360"/>
+              <w:rPr>
+                <w:rFonts w:ascii="Times New Roman" w:eastAsia="Times New Roman" w:hAnsi="Times New Roman" w:cs="Times New Roman"/>
+                <w:sz w:val="28"/>
+                <w:szCs w:val="28"/>
+              </w:rPr>
+            </w:pPr>
+            <w:r>
+              <w:rPr>
+                <w:rFonts w:ascii="Times New Roman" w:eastAsia="Times New Roman" w:hAnsi="Times New Roman" w:cs="Times New Roman"/>
+                <w:sz w:val="28"/>
+                <w:szCs w:val="28"/>
+              </w:rPr>
+              <w:t>Ator seleciona opção informar problema</w:t>
+            </w:r>
+          </w:p>
+          <w:p>
+            <w:pPr>
+              <w:rPr>
+                <w:rFonts w:ascii="Times New Roman" w:eastAsia="Times New Roman" w:hAnsi="Times New Roman" w:cs="Times New Roman"/>
+                <w:sz w:val="28"/>
+                <w:szCs w:val="28"/>
+              </w:rPr>
+            </w:pPr>
+            <w:r>
+              <w:rPr>
+                <w:rFonts w:ascii="Times New Roman" w:eastAsia="Times New Roman" w:hAnsi="Times New Roman" w:cs="Times New Roman"/>
+                <w:sz w:val="28"/>
+                <w:szCs w:val="28"/>
+              </w:rPr>
+              <w:t xml:space="preserve">Sistema acessa rotina de preencher informação do chamado: Ver Seção </w:t>
+            </w:r>
+            <w:r>
+              <w:rPr>
+                <w:rFonts w:ascii="Times New Roman" w:eastAsia="Times New Roman" w:hAnsi="Times New Roman" w:cs="Times New Roman"/>
+                <w:color w:val="FF0000"/>
+                <w:sz w:val="28"/>
+                <w:szCs w:val="28"/>
+              </w:rPr>
+              <w:t>Preencher informações do chamado</w:t>
+            </w:r>
+            <w:r>
+              <w:rPr>
+                <w:rFonts w:eastAsiaTheme="minorEastAsia"/>
+                <w:sz w:val="28"/>
+                <w:szCs w:val="28"/>
+              </w:rPr>
+              <w:t xml:space="preserve">  </w:t>
+            </w:r>
+          </w:p>
+          <w:p>
+            <w:pPr>
+              <w:pStyle w:val="PargrafodaLista"/>
+              <w:numPr>
+                <w:ilvl w:val="0"/>
+                <w:numId w:val="5"/>
+              </w:numPr>
+              <w:rPr>
+                <w:rFonts w:ascii="Times New Roman" w:eastAsia="Times New Roman" w:hAnsi="Times New Roman" w:cs="Times New Roman"/>
+              </w:rPr>
+            </w:pPr>
+            <w:r>
+              <w:rPr>
+                <w:rFonts w:ascii="Times New Roman" w:eastAsia="Times New Roman" w:hAnsi="Times New Roman" w:cs="Times New Roman"/>
+                <w:sz w:val="28"/>
+                <w:szCs w:val="28"/>
+              </w:rPr>
+              <w:lastRenderedPageBreak/>
               <w:t xml:space="preserve">Sistema volta a etapa </w:t>
             </w:r>
             <w:r>
@@ -939,6 +1232,7 @@
           <w:sz w:val="28"/>
           <w:szCs w:val="28"/>
         </w:rPr>
+        <w:lastRenderedPageBreak/>
         <w:t>Seção: Chamado pela tela de informações do imóvel</w:t>
       </w:r>
     </w:p>
@@ -1140,8 +1434,19 @@
                 <w:sz w:val="28"/>
                 <w:szCs w:val="28"/>
               </w:rPr>
-              <w:t xml:space="preserve"> – TelaInformaçõesImóvelAlugadoInquilino</w:t>
-            </w:r>
+              <w:t xml:space="preserve"> – </w:t>
+            </w:r>
+            <w:proofErr w:type="spellStart"/>
+            <w:r>
+              <w:rPr>
+                <w:rFonts w:ascii="Times New Roman" w:eastAsia="Times New Roman" w:hAnsi="Times New Roman" w:cs="Times New Roman"/>
+                <w:color w:val="FF0000"/>
+                <w:sz w:val="28"/>
+                <w:szCs w:val="28"/>
+              </w:rPr>
+              <w:t>TelaInformaçõesImóvelAlugadoInquilino</w:t>
+            </w:r>
+            <w:proofErr w:type="spellEnd"/>
             <w:r>
               <w:rPr>
                 <w:rFonts w:ascii="Times New Roman" w:eastAsia="Times New Roman" w:hAnsi="Times New Roman" w:cs="Times New Roman"/>
@@ -1273,7 +1578,6 @@
           <w:sz w:val="28"/>
           <w:szCs w:val="28"/>
         </w:rPr>
-        <w:lastRenderedPageBreak/>
         <w:t xml:space="preserve">Seção: </w:t>
       </w:r>
       <w:r>
@@ -1499,218 +1803,6 @@
                 <w:szCs w:val="28"/>
               </w:rPr>
             </w:pPr>
-            <w:r>
-              <w:rPr>
-                <w:rFonts w:ascii="Times New Roman" w:eastAsia="Times New Roman" w:hAnsi="Times New Roman" w:cs="Times New Roman"/>
-                <w:sz w:val="28"/>
-                <w:szCs w:val="28"/>
-              </w:rPr>
-              <w:t>Sistema exibe formulário em branco para preenchimento dos dados do</w:t>
-            </w:r>
-            <w:r>
-              <w:rPr>
-                <w:rFonts w:ascii="Times New Roman" w:eastAsia="Times New Roman" w:hAnsi="Times New Roman" w:cs="Times New Roman"/>
-                <w:i/>
-                <w:iCs/>
-                <w:sz w:val="28"/>
-                <w:szCs w:val="28"/>
-              </w:rPr>
-              <w:t xml:space="preserve"> </w:t>
-            </w:r>
-            <w:r>
-              <w:rPr>
-                <w:rFonts w:ascii="Times New Roman" w:eastAsia="Times New Roman" w:hAnsi="Times New Roman" w:cs="Times New Roman"/>
-                <w:i/>
-                <w:iCs/>
-                <w:sz w:val="28"/>
-                <w:szCs w:val="28"/>
-              </w:rPr>
-              <w:t>chamado</w:t>
-            </w:r>
-            <w:r>
-              <w:rPr>
-                <w:rFonts w:ascii="Times New Roman" w:eastAsia="Times New Roman" w:hAnsi="Times New Roman" w:cs="Times New Roman"/>
-                <w:i/>
-                <w:iCs/>
-                <w:sz w:val="28"/>
-                <w:szCs w:val="28"/>
-              </w:rPr>
-              <w:t xml:space="preserve"> (ver </w:t>
-            </w:r>
-            <w:r>
-              <w:rPr>
-                <w:rFonts w:ascii="Times New Roman" w:eastAsia="Times New Roman" w:hAnsi="Times New Roman" w:cs="Times New Roman"/>
-                <w:color w:val="FF0000"/>
-                <w:sz w:val="28"/>
-                <w:szCs w:val="28"/>
-              </w:rPr>
-              <w:t>DD-</w:t>
-            </w:r>
-            <w:r>
-              <w:rPr>
-                <w:rFonts w:ascii="Times New Roman" w:eastAsia="Times New Roman" w:hAnsi="Times New Roman" w:cs="Times New Roman"/>
-                <w:color w:val="FF0000"/>
-                <w:sz w:val="28"/>
-                <w:szCs w:val="28"/>
-              </w:rPr>
-              <w:t>Aluguel</w:t>
-            </w:r>
-            <w:r>
-              <w:rPr>
-                <w:rFonts w:ascii="Times New Roman" w:eastAsia="Times New Roman" w:hAnsi="Times New Roman" w:cs="Times New Roman"/>
-                <w:sz w:val="28"/>
-                <w:szCs w:val="28"/>
-              </w:rPr>
-              <w:t>) (</w:t>
-            </w:r>
-            <w:r>
-              <w:rPr>
-                <w:rFonts w:ascii="Times New Roman" w:eastAsia="Times New Roman" w:hAnsi="Times New Roman" w:cs="Times New Roman"/>
-                <w:color w:val="FF0000"/>
-                <w:sz w:val="28"/>
-                <w:szCs w:val="28"/>
-              </w:rPr>
-              <w:t>Tela 10</w:t>
-            </w:r>
-            <w:r>
-              <w:rPr>
-                <w:rFonts w:ascii="Times New Roman" w:eastAsia="Times New Roman" w:hAnsi="Times New Roman" w:cs="Times New Roman"/>
-                <w:color w:val="FF0000"/>
-                <w:sz w:val="28"/>
-                <w:szCs w:val="28"/>
-              </w:rPr>
-              <w:t xml:space="preserve"> - TelaCadastroAtualizaçãoImovel</w:t>
-            </w:r>
-            <w:r>
-              <w:rPr>
-                <w:rFonts w:ascii="Times New Roman" w:eastAsia="Times New Roman" w:hAnsi="Times New Roman" w:cs="Times New Roman"/>
-                <w:sz w:val="28"/>
-                <w:szCs w:val="28"/>
-              </w:rPr>
-              <w:t xml:space="preserve">) </w:t>
-            </w:r>
-          </w:p>
-          <w:p>
-            <w:pPr>
-              <w:pStyle w:val="PargrafodaLista"/>
-              <w:numPr>
-                <w:ilvl w:val="0"/>
-                <w:numId w:val="4"/>
-              </w:numPr>
-              <w:tabs>
-                <w:tab w:val="num" w:pos="360"/>
-              </w:tabs>
-              <w:ind w:left="360"/>
-              <w:rPr>
-                <w:rFonts w:ascii="Times New Roman" w:eastAsia="Times New Roman" w:hAnsi="Times New Roman" w:cs="Times New Roman"/>
-                <w:sz w:val="28"/>
-                <w:szCs w:val="28"/>
-              </w:rPr>
-            </w:pPr>
-            <w:r>
-              <w:rPr>
-                <w:rFonts w:ascii="Times New Roman" w:eastAsia="Times New Roman" w:hAnsi="Times New Roman" w:cs="Times New Roman"/>
-                <w:sz w:val="28"/>
-                <w:szCs w:val="28"/>
-              </w:rPr>
-              <w:t>Ator informa os dados e pressiona botão “Salvar”.</w:t>
-            </w:r>
-          </w:p>
-          <w:p>
-            <w:pPr>
-              <w:pStyle w:val="PargrafodaLista"/>
-              <w:numPr>
-                <w:ilvl w:val="0"/>
-                <w:numId w:val="4"/>
-              </w:numPr>
-              <w:tabs>
-                <w:tab w:val="num" w:pos="360"/>
-              </w:tabs>
-              <w:ind w:left="360"/>
-              <w:rPr>
-                <w:rFonts w:ascii="Times New Roman" w:eastAsia="Times New Roman" w:hAnsi="Times New Roman" w:cs="Times New Roman"/>
-                <w:sz w:val="28"/>
-                <w:szCs w:val="28"/>
-              </w:rPr>
-            </w:pPr>
-            <w:r>
-              <w:rPr>
-                <w:rFonts w:ascii="Times New Roman" w:eastAsia="Times New Roman" w:hAnsi="Times New Roman" w:cs="Times New Roman"/>
-                <w:sz w:val="28"/>
-                <w:szCs w:val="28"/>
-              </w:rPr>
-              <w:t xml:space="preserve">Sistema verifica validade dos dados conforme </w:t>
-            </w:r>
-            <w:r>
-              <w:rPr>
-                <w:rFonts w:ascii="Times New Roman" w:eastAsia="Times New Roman" w:hAnsi="Times New Roman" w:cs="Times New Roman"/>
-                <w:color w:val="FF0000"/>
-                <w:sz w:val="28"/>
-                <w:szCs w:val="28"/>
-              </w:rPr>
-              <w:t xml:space="preserve">DD- </w:t>
-            </w:r>
-            <w:r>
-              <w:rPr>
-                <w:rFonts w:ascii="Times New Roman" w:eastAsia="Times New Roman" w:hAnsi="Times New Roman" w:cs="Times New Roman"/>
-                <w:color w:val="FF0000"/>
-                <w:sz w:val="28"/>
-                <w:szCs w:val="28"/>
-              </w:rPr>
-              <w:t>A</w:t>
-            </w:r>
-            <w:r>
-              <w:rPr>
-                <w:rFonts w:ascii="Times New Roman" w:eastAsia="Times New Roman" w:hAnsi="Times New Roman" w:cs="Times New Roman"/>
-                <w:color w:val="FF0000"/>
-                <w:sz w:val="28"/>
-                <w:szCs w:val="28"/>
-              </w:rPr>
-              <w:t>l</w:t>
-            </w:r>
-            <w:r>
-              <w:rPr>
-                <w:rFonts w:ascii="Times New Roman" w:eastAsia="Times New Roman" w:hAnsi="Times New Roman" w:cs="Times New Roman"/>
-                <w:color w:val="FF0000"/>
-                <w:sz w:val="28"/>
-                <w:szCs w:val="28"/>
-              </w:rPr>
-              <w:t>uguel</w:t>
-            </w:r>
-            <w:r>
-              <w:rPr>
-                <w:rFonts w:ascii="Times New Roman" w:eastAsia="Times New Roman" w:hAnsi="Times New Roman" w:cs="Times New Roman"/>
-                <w:sz w:val="28"/>
-                <w:szCs w:val="28"/>
-              </w:rPr>
-              <w:t>.</w:t>
-            </w:r>
-          </w:p>
-          <w:p>
-            <w:pPr>
-              <w:pStyle w:val="PargrafodaLista"/>
-              <w:numPr>
-                <w:ilvl w:val="0"/>
-                <w:numId w:val="4"/>
-              </w:numPr>
-              <w:tabs>
-                <w:tab w:val="num" w:pos="360"/>
-              </w:tabs>
-              <w:ind w:left="360"/>
-              <w:rPr>
-                <w:rFonts w:ascii="Times New Roman" w:eastAsia="Times New Roman" w:hAnsi="Times New Roman" w:cs="Times New Roman"/>
-                <w:sz w:val="28"/>
-                <w:szCs w:val="28"/>
-              </w:rPr>
-            </w:pPr>
-            <w:r>
-              <w:rPr>
-                <w:rFonts w:ascii="Times New Roman" w:eastAsia="Times New Roman" w:hAnsi="Times New Roman" w:cs="Times New Roman"/>
-                <w:sz w:val="28"/>
-                <w:szCs w:val="28"/>
-              </w:rPr>
-              <w:t>Sistema grava dados informados em meio persistente.</w:t>
-            </w:r>
           </w:p>
         </w:tc>
       </w:tr>
@@ -2358,7 +2450,7 @@
   <w:abstractNum w:abstractNumId="1" w15:restartNumberingAfterBreak="0">
     <w:nsid w:val="25DE0692"/>
     <w:multiLevelType w:val="hybridMultilevel"/>
-    <w:tmpl w:val="5B52DCD8"/>
+    <w:tmpl w:val="655E6382"/>
     <w:lvl w:ilvl="0" w:tplc="0DC83104">
       <w:start w:val="1"/>
       <w:numFmt w:val="decimal"/>
@@ -3124,6 +3216,7 @@
   <w:style w:type="paragraph" w:default="1" w:styleId="Normal">
     <w:name w:val="Normal"/>
     <w:qFormat/>
+    <w:rsid w:val="00CA038B"/>
   </w:style>
   <w:style w:type="paragraph" w:styleId="Ttulo1">
     <w:name w:val="heading 1"/>

</xml_diff>

<commit_message>
Versão final dos casos de Uso Closes #24
</commit_message>
<xml_diff>
--- a/Requisitos/Casos de Uso - Especificação a nivel de sistema/CSU13 – Abrir Chamado de Reparo.docx
+++ b/Requisitos/Casos de Uso - Especificação a nivel de sistema/CSU13 – Abrir Chamado de Reparo.docx
@@ -85,7 +85,7 @@
           <w:sz w:val="28"/>
           <w:szCs w:val="28"/>
         </w:rPr>
-        <w:t>Principal</w:t>
+        <w:t>Fluxo Inquilino</w:t>
       </w:r>
     </w:p>
     <w:tbl>
@@ -718,26 +718,6 @@
             <w:r>
               <w:rPr>
                 <w:rFonts w:ascii="Times New Roman" w:eastAsia="Times New Roman" w:hAnsi="Times New Roman" w:cs="Times New Roman"/>
-                <w:color w:val="FF0000"/>
-                <w:sz w:val="28"/>
-                <w:szCs w:val="28"/>
-              </w:rPr>
-              <w:t xml:space="preserve"> - </w:t>
-            </w:r>
-            <w:proofErr w:type="spellStart"/>
-            <w:r>
-              <w:rPr>
-                <w:rFonts w:ascii="Times New Roman" w:eastAsia="Times New Roman" w:hAnsi="Times New Roman" w:cs="Times New Roman"/>
-                <w:color w:val="FF0000"/>
-                <w:sz w:val="28"/>
-                <w:szCs w:val="28"/>
-              </w:rPr>
-              <w:t>TelaInicialInquilino</w:t>
-            </w:r>
-            <w:proofErr w:type="spellEnd"/>
-            <w:r>
-              <w:rPr>
-                <w:rFonts w:ascii="Times New Roman" w:eastAsia="Times New Roman" w:hAnsi="Times New Roman" w:cs="Times New Roman"/>
                 <w:sz w:val="28"/>
                 <w:szCs w:val="28"/>
               </w:rPr>
@@ -771,15 +751,47 @@
                 <w:sz w:val="28"/>
                 <w:szCs w:val="28"/>
               </w:rPr>
-              <w:t>otão de consulta a chamados</w:t>
-            </w:r>
-            <w:r>
-              <w:rPr>
-                <w:rFonts w:ascii="Times New Roman" w:eastAsia="Times New Roman" w:hAnsi="Times New Roman" w:cs="Times New Roman"/>
-                <w:sz w:val="28"/>
-                <w:szCs w:val="28"/>
-              </w:rPr>
-              <w:t xml:space="preserve"> de um imóvel</w:t>
+              <w:t xml:space="preserve">otão de </w:t>
+            </w:r>
+            <w:r>
+              <w:rPr>
+                <w:rFonts w:ascii="Times New Roman" w:eastAsia="Times New Roman" w:hAnsi="Times New Roman" w:cs="Times New Roman"/>
+                <w:sz w:val="28"/>
+                <w:szCs w:val="28"/>
+              </w:rPr>
+              <w:t>cadastrar</w:t>
+            </w:r>
+            <w:r>
+              <w:rPr>
+                <w:rFonts w:ascii="Times New Roman" w:eastAsia="Times New Roman" w:hAnsi="Times New Roman" w:cs="Times New Roman"/>
+                <w:sz w:val="28"/>
+                <w:szCs w:val="28"/>
+              </w:rPr>
+              <w:t xml:space="preserve"> chamados</w:t>
+            </w:r>
+            <w:r>
+              <w:rPr>
+                <w:rFonts w:ascii="Times New Roman" w:eastAsia="Times New Roman" w:hAnsi="Times New Roman" w:cs="Times New Roman"/>
+                <w:sz w:val="28"/>
+                <w:szCs w:val="28"/>
+              </w:rPr>
+              <w:t xml:space="preserve"> </w:t>
+            </w:r>
+            <w:r>
+              <w:rPr>
+                <w:rFonts w:ascii="Times New Roman" w:eastAsia="Times New Roman" w:hAnsi="Times New Roman" w:cs="Times New Roman"/>
+                <w:sz w:val="28"/>
+                <w:szCs w:val="28"/>
+              </w:rPr>
+              <w:t xml:space="preserve">de reparo </w:t>
+            </w:r>
+            <w:r>
+              <w:rPr>
+                <w:rFonts w:ascii="Times New Roman" w:eastAsia="Times New Roman" w:hAnsi="Times New Roman" w:cs="Times New Roman"/>
+                <w:sz w:val="28"/>
+                <w:szCs w:val="28"/>
+              </w:rPr>
+              <w:t>de um imóvel</w:t>
             </w:r>
           </w:p>
           <w:p>
@@ -839,26 +851,6 @@
               </w:rPr>
               <w:t>Tela 10</w:t>
             </w:r>
-            <w:r>
-              <w:rPr>
-                <w:rFonts w:ascii="Times New Roman" w:eastAsia="Times New Roman" w:hAnsi="Times New Roman" w:cs="Times New Roman"/>
-                <w:color w:val="FF0000"/>
-                <w:sz w:val="28"/>
-                <w:szCs w:val="28"/>
-              </w:rPr>
-              <w:t xml:space="preserve"> - </w:t>
-            </w:r>
-            <w:proofErr w:type="spellStart"/>
-            <w:r>
-              <w:rPr>
-                <w:rFonts w:ascii="Times New Roman" w:eastAsia="Times New Roman" w:hAnsi="Times New Roman" w:cs="Times New Roman"/>
-                <w:color w:val="FF0000"/>
-                <w:sz w:val="28"/>
-                <w:szCs w:val="28"/>
-              </w:rPr>
-              <w:t>TelaCadastroAtualizaçãoImovel</w:t>
-            </w:r>
-            <w:proofErr w:type="spellEnd"/>
             <w:r>
               <w:rPr>
                 <w:rFonts w:ascii="Times New Roman" w:eastAsia="Times New Roman" w:hAnsi="Times New Roman" w:cs="Times New Roman"/>
@@ -1046,16 +1038,7 @@
                 <w:sz w:val="28"/>
                 <w:szCs w:val="28"/>
               </w:rPr>
-              <w:t xml:space="preserve">Ator seleciona um imóvel cadastrado: Ver Seção </w:t>
-            </w:r>
-            <w:r>
-              <w:rPr>
-                <w:rFonts w:ascii="Times New Roman" w:eastAsia="Times New Roman" w:hAnsi="Times New Roman" w:cs="Times New Roman"/>
-                <w:color w:val="FF0000"/>
-                <w:sz w:val="28"/>
-                <w:szCs w:val="28"/>
-              </w:rPr>
-              <w:t>Chamado pela tela de informações do imóvel</w:t>
+              <w:t>Ator seleciona um imóvel cadastrado</w:t>
             </w:r>
           </w:p>
           <w:p>
@@ -1095,26 +1078,6 @@
             <w:r>
               <w:rPr>
                 <w:rFonts w:ascii="Times New Roman" w:eastAsia="Times New Roman" w:hAnsi="Times New Roman" w:cs="Times New Roman"/>
-                <w:color w:val="FF0000"/>
-                <w:sz w:val="28"/>
-                <w:szCs w:val="28"/>
-              </w:rPr>
-              <w:t xml:space="preserve"> – </w:t>
-            </w:r>
-            <w:proofErr w:type="spellStart"/>
-            <w:r>
-              <w:rPr>
-                <w:rFonts w:ascii="Times New Roman" w:eastAsia="Times New Roman" w:hAnsi="Times New Roman" w:cs="Times New Roman"/>
-                <w:color w:val="FF0000"/>
-                <w:sz w:val="28"/>
-                <w:szCs w:val="28"/>
-              </w:rPr>
-              <w:t>TelaInformaçõesImóvelAlugadoInquilino</w:t>
-            </w:r>
-            <w:proofErr w:type="spellEnd"/>
-            <w:r>
-              <w:rPr>
-                <w:rFonts w:ascii="Times New Roman" w:eastAsia="Times New Roman" w:hAnsi="Times New Roman" w:cs="Times New Roman"/>
                 <w:sz w:val="28"/>
                 <w:szCs w:val="28"/>
               </w:rPr>
@@ -1144,41 +1107,15 @@
                 <w:sz w:val="28"/>
                 <w:szCs w:val="28"/>
               </w:rPr>
-              <w:t>Ator seleciona opção informar problema</w:t>
-            </w:r>
-          </w:p>
-          <w:p>
-            <w:pPr>
-              <w:rPr>
-                <w:rFonts w:ascii="Times New Roman" w:eastAsia="Times New Roman" w:hAnsi="Times New Roman" w:cs="Times New Roman"/>
-                <w:sz w:val="28"/>
-                <w:szCs w:val="28"/>
-              </w:rPr>
-            </w:pPr>
-            <w:r>
-              <w:rPr>
-                <w:rFonts w:ascii="Times New Roman" w:eastAsia="Times New Roman" w:hAnsi="Times New Roman" w:cs="Times New Roman"/>
-                <w:sz w:val="28"/>
-                <w:szCs w:val="28"/>
-              </w:rPr>
-              <w:t xml:space="preserve">Sistema acessa rotina de preencher informação do chamado: Ver Seção </w:t>
-            </w:r>
-            <w:r>
-              <w:rPr>
-                <w:rFonts w:ascii="Times New Roman" w:eastAsia="Times New Roman" w:hAnsi="Times New Roman" w:cs="Times New Roman"/>
-                <w:color w:val="FF0000"/>
-                <w:sz w:val="28"/>
-                <w:szCs w:val="28"/>
-              </w:rPr>
-              <w:t>Preencher informações do chamado</w:t>
-            </w:r>
-            <w:r>
-              <w:rPr>
-                <w:rFonts w:eastAsiaTheme="minorEastAsia"/>
-                <w:sz w:val="28"/>
-                <w:szCs w:val="28"/>
-              </w:rPr>
-              <w:t xml:space="preserve">  </w:t>
+              <w:t xml:space="preserve">Ator seleciona </w:t>
+            </w:r>
+            <w:r>
+              <w:rPr>
+                <w:rFonts w:ascii="Times New Roman" w:eastAsia="Times New Roman" w:hAnsi="Times New Roman" w:cs="Times New Roman"/>
+                <w:sz w:val="28"/>
+                <w:szCs w:val="28"/>
+              </w:rPr>
+              <w:t>ícone “+”</w:t>
             </w:r>
           </w:p>
           <w:p>
@@ -1186,33 +1123,328 @@
               <w:pStyle w:val="PargrafodaLista"/>
               <w:numPr>
                 <w:ilvl w:val="0"/>
-                <w:numId w:val="5"/>
+                <w:numId w:val="1"/>
               </w:numPr>
-              <w:rPr>
-                <w:rFonts w:ascii="Times New Roman" w:eastAsia="Times New Roman" w:hAnsi="Times New Roman" w:cs="Times New Roman"/>
-              </w:rPr>
-            </w:pPr>
-            <w:r>
-              <w:rPr>
-                <w:rFonts w:ascii="Times New Roman" w:eastAsia="Times New Roman" w:hAnsi="Times New Roman" w:cs="Times New Roman"/>
+              <w:tabs>
+                <w:tab w:val="num" w:pos="360"/>
+              </w:tabs>
+              <w:ind w:left="360"/>
+              <w:rPr>
+                <w:rFonts w:ascii="Times New Roman" w:eastAsia="Times New Roman" w:hAnsi="Times New Roman" w:cs="Times New Roman"/>
+                <w:sz w:val="28"/>
+                <w:szCs w:val="28"/>
+              </w:rPr>
+            </w:pPr>
+            <w:r>
+              <w:rPr>
+                <w:rFonts w:ascii="Times New Roman" w:eastAsia="Times New Roman" w:hAnsi="Times New Roman" w:cs="Times New Roman"/>
+                <w:sz w:val="28"/>
+                <w:szCs w:val="28"/>
+              </w:rPr>
+              <w:t>Sistema exibe formulário em branco para preenchimento dos dados do</w:t>
+            </w:r>
+            <w:r>
+              <w:rPr>
+                <w:rFonts w:ascii="Times New Roman" w:eastAsia="Times New Roman" w:hAnsi="Times New Roman" w:cs="Times New Roman"/>
+                <w:i/>
+                <w:iCs/>
+                <w:sz w:val="28"/>
+                <w:szCs w:val="28"/>
+              </w:rPr>
+              <w:t xml:space="preserve"> chamado (ver </w:t>
+            </w:r>
+            <w:r>
+              <w:rPr>
+                <w:rFonts w:ascii="Times New Roman" w:eastAsia="Times New Roman" w:hAnsi="Times New Roman" w:cs="Times New Roman"/>
+                <w:color w:val="FF0000"/>
+                <w:sz w:val="28"/>
+                <w:szCs w:val="28"/>
+              </w:rPr>
+              <w:t>DD-Aluguel</w:t>
+            </w:r>
+            <w:r>
+              <w:rPr>
+                <w:rFonts w:ascii="Times New Roman" w:eastAsia="Times New Roman" w:hAnsi="Times New Roman" w:cs="Times New Roman"/>
+                <w:sz w:val="28"/>
+                <w:szCs w:val="28"/>
+              </w:rPr>
+              <w:t>) (</w:t>
+            </w:r>
+            <w:r>
+              <w:rPr>
+                <w:rFonts w:ascii="Times New Roman" w:eastAsia="Times New Roman" w:hAnsi="Times New Roman" w:cs="Times New Roman"/>
+                <w:color w:val="FF0000"/>
+                <w:sz w:val="28"/>
+                <w:szCs w:val="28"/>
+              </w:rPr>
+              <w:t>Tela 10</w:t>
+            </w:r>
+            <w:r>
+              <w:rPr>
+                <w:rFonts w:ascii="Times New Roman" w:eastAsia="Times New Roman" w:hAnsi="Times New Roman" w:cs="Times New Roman"/>
+                <w:sz w:val="28"/>
+                <w:szCs w:val="28"/>
+              </w:rPr>
+              <w:t xml:space="preserve">) </w:t>
+            </w:r>
+          </w:p>
+          <w:p>
+            <w:pPr>
+              <w:pStyle w:val="PargrafodaLista"/>
+              <w:numPr>
+                <w:ilvl w:val="0"/>
+                <w:numId w:val="1"/>
+              </w:numPr>
+              <w:tabs>
+                <w:tab w:val="num" w:pos="360"/>
+              </w:tabs>
+              <w:ind w:left="360"/>
+              <w:rPr>
+                <w:rFonts w:ascii="Times New Roman" w:eastAsia="Times New Roman" w:hAnsi="Times New Roman" w:cs="Times New Roman"/>
+                <w:sz w:val="28"/>
+                <w:szCs w:val="28"/>
+              </w:rPr>
+            </w:pPr>
+            <w:r>
+              <w:rPr>
+                <w:rFonts w:ascii="Times New Roman" w:eastAsia="Times New Roman" w:hAnsi="Times New Roman" w:cs="Times New Roman"/>
+                <w:sz w:val="28"/>
+                <w:szCs w:val="28"/>
+              </w:rPr>
+              <w:t>Ator informa os dados e pressiona botão “Salvar”.</w:t>
+            </w:r>
+          </w:p>
+          <w:p>
+            <w:pPr>
+              <w:pStyle w:val="PargrafodaLista"/>
+              <w:numPr>
+                <w:ilvl w:val="0"/>
+                <w:numId w:val="1"/>
+              </w:numPr>
+              <w:tabs>
+                <w:tab w:val="num" w:pos="360"/>
+              </w:tabs>
+              <w:ind w:left="360"/>
+              <w:rPr>
+                <w:rFonts w:ascii="Times New Roman" w:eastAsia="Times New Roman" w:hAnsi="Times New Roman" w:cs="Times New Roman"/>
+                <w:sz w:val="28"/>
+                <w:szCs w:val="28"/>
+              </w:rPr>
+            </w:pPr>
+            <w:r>
+              <w:rPr>
+                <w:rFonts w:ascii="Times New Roman" w:eastAsia="Times New Roman" w:hAnsi="Times New Roman" w:cs="Times New Roman"/>
+                <w:sz w:val="28"/>
+                <w:szCs w:val="28"/>
+              </w:rPr>
+              <w:t xml:space="preserve">Sistema verifica validade dos dados conforme </w:t>
+            </w:r>
+            <w:r>
+              <w:rPr>
+                <w:rFonts w:ascii="Times New Roman" w:eastAsia="Times New Roman" w:hAnsi="Times New Roman" w:cs="Times New Roman"/>
+                <w:color w:val="FF0000"/>
+                <w:sz w:val="28"/>
+                <w:szCs w:val="28"/>
+              </w:rPr>
+              <w:t>DD- Aluguel</w:t>
+            </w:r>
+            <w:r>
+              <w:rPr>
+                <w:rFonts w:ascii="Times New Roman" w:eastAsia="Times New Roman" w:hAnsi="Times New Roman" w:cs="Times New Roman"/>
+                <w:sz w:val="28"/>
+                <w:szCs w:val="28"/>
+              </w:rPr>
+              <w:t>.</w:t>
+            </w:r>
+          </w:p>
+          <w:p>
+            <w:pPr>
+              <w:pStyle w:val="PargrafodaLista"/>
+              <w:numPr>
+                <w:ilvl w:val="0"/>
+                <w:numId w:val="1"/>
+              </w:numPr>
+              <w:tabs>
+                <w:tab w:val="num" w:pos="360"/>
+              </w:tabs>
+              <w:ind w:left="360"/>
+              <w:rPr>
+                <w:rFonts w:ascii="Times New Roman" w:eastAsia="Times New Roman" w:hAnsi="Times New Roman" w:cs="Times New Roman"/>
+                <w:sz w:val="28"/>
+                <w:szCs w:val="28"/>
+              </w:rPr>
+            </w:pPr>
+            <w:r>
+              <w:rPr>
+                <w:rFonts w:ascii="Times New Roman" w:eastAsia="Times New Roman" w:hAnsi="Times New Roman" w:cs="Times New Roman"/>
+                <w:sz w:val="28"/>
+                <w:szCs w:val="28"/>
+              </w:rPr>
+              <w:t>Sistema grava dados informados em meio persistente.</w:t>
+            </w:r>
+          </w:p>
+          <w:p>
+            <w:pPr>
+              <w:pStyle w:val="PargrafodaLista"/>
+              <w:numPr>
+                <w:ilvl w:val="0"/>
+                <w:numId w:val="1"/>
+              </w:numPr>
+              <w:tabs>
+                <w:tab w:val="num" w:pos="360"/>
+              </w:tabs>
+              <w:ind w:left="360"/>
+              <w:rPr>
+                <w:rFonts w:ascii="Times New Roman" w:eastAsia="Times New Roman" w:hAnsi="Times New Roman" w:cs="Times New Roman"/>
+                <w:sz w:val="28"/>
+                <w:szCs w:val="28"/>
+              </w:rPr>
+            </w:pPr>
+            <w:r>
+              <w:rPr>
+                <w:rFonts w:ascii="Times New Roman" w:eastAsia="Times New Roman" w:hAnsi="Times New Roman" w:cs="Times New Roman"/>
+                <w:sz w:val="28"/>
+                <w:szCs w:val="28"/>
+              </w:rPr>
+              <w:t xml:space="preserve">Sistema volta a etapa </w:t>
+            </w:r>
+            <w:r>
+              <w:rPr>
+                <w:rFonts w:ascii="Times New Roman" w:eastAsia="Times New Roman" w:hAnsi="Times New Roman" w:cs="Times New Roman"/>
+                <w:sz w:val="28"/>
+                <w:szCs w:val="28"/>
+              </w:rPr>
+              <w:t>1</w:t>
+            </w:r>
+          </w:p>
+        </w:tc>
+      </w:tr>
+      <w:tr>
+        <w:tblPrEx>
+          <w:tblLook w:val="0000" w:firstRow="0" w:lastRow="0" w:firstColumn="0" w:lastColumn="0" w:noHBand="0" w:noVBand="0"/>
+        </w:tblPrEx>
+        <w:trPr>
+          <w:trHeight w:val="300"/>
+        </w:trPr>
+        <w:tc>
+          <w:tcPr>
+            <w:tcW w:w="9000" w:type="dxa"/>
+            <w:gridSpan w:val="2"/>
+            <w:tcBorders>
+              <w:top w:val="single" w:sz="6" w:space="0" w:color="auto"/>
+              <w:left w:val="single" w:sz="6" w:space="0" w:color="auto"/>
+              <w:bottom w:val="single" w:sz="6" w:space="0" w:color="auto"/>
+              <w:right w:val="single" w:sz="6" w:space="0" w:color="auto"/>
+            </w:tcBorders>
+            <w:tcMar>
+              <w:left w:w="60" w:type="dxa"/>
+              <w:right w:w="60" w:type="dxa"/>
+            </w:tcMar>
+          </w:tcPr>
+          <w:p>
+            <w:pPr>
+              <w:tabs>
+                <w:tab w:val="num" w:pos="360"/>
+              </w:tabs>
+              <w:jc w:val="center"/>
+              <w:rPr>
+                <w:rFonts w:ascii="Times New Roman" w:eastAsia="Times New Roman" w:hAnsi="Times New Roman" w:cs="Times New Roman"/>
+                <w:sz w:val="28"/>
+                <w:szCs w:val="28"/>
+              </w:rPr>
+            </w:pPr>
+            <w:r>
+              <w:rPr>
+                <w:rFonts w:ascii="Times New Roman" w:eastAsia="Times New Roman" w:hAnsi="Times New Roman" w:cs="Times New Roman"/>
+                <w:b/>
+                <w:bCs/>
                 <w:sz w:val="28"/>
                 <w:szCs w:val="28"/>
               </w:rPr>
               <w:lastRenderedPageBreak/>
-              <w:t xml:space="preserve">Sistema volta a etapa </w:t>
-            </w:r>
-            <w:r>
-              <w:rPr>
-                <w:rFonts w:ascii="Times New Roman" w:eastAsia="Times New Roman" w:hAnsi="Times New Roman" w:cs="Times New Roman"/>
-                <w:sz w:val="28"/>
-                <w:szCs w:val="28"/>
-              </w:rPr>
-              <w:t>1</w:t>
+              <w:t>Fluxo Exceção</w:t>
+            </w:r>
+          </w:p>
+        </w:tc>
+      </w:tr>
+      <w:tr>
+        <w:tblPrEx>
+          <w:tblLook w:val="0000" w:firstRow="0" w:lastRow="0" w:firstColumn="0" w:lastColumn="0" w:noHBand="0" w:noVBand="0"/>
+        </w:tblPrEx>
+        <w:trPr>
+          <w:trHeight w:val="300"/>
+        </w:trPr>
+        <w:tc>
+          <w:tcPr>
+            <w:tcW w:w="9000" w:type="dxa"/>
+            <w:gridSpan w:val="2"/>
+            <w:tcBorders>
+              <w:top w:val="single" w:sz="6" w:space="0" w:color="auto"/>
+              <w:left w:val="single" w:sz="6" w:space="0" w:color="auto"/>
+              <w:bottom w:val="single" w:sz="6" w:space="0" w:color="auto"/>
+              <w:right w:val="single" w:sz="6" w:space="0" w:color="auto"/>
+            </w:tcBorders>
+            <w:tcMar>
+              <w:left w:w="60" w:type="dxa"/>
+              <w:right w:w="60" w:type="dxa"/>
+            </w:tcMar>
+          </w:tcPr>
+          <w:p>
+            <w:pPr>
+              <w:tabs>
+                <w:tab w:val="num" w:pos="360"/>
+              </w:tabs>
+              <w:rPr>
+                <w:rFonts w:ascii="Times New Roman" w:eastAsia="Times New Roman" w:hAnsi="Times New Roman" w:cs="Times New Roman"/>
+                <w:sz w:val="28"/>
+                <w:szCs w:val="28"/>
+              </w:rPr>
+            </w:pPr>
+            <w:r>
+              <w:rPr>
+                <w:rFonts w:ascii="Times New Roman" w:eastAsia="Times New Roman" w:hAnsi="Times New Roman" w:cs="Times New Roman"/>
+                <w:b/>
+                <w:bCs/>
+                <w:sz w:val="28"/>
+                <w:szCs w:val="28"/>
+              </w:rPr>
+              <w:t xml:space="preserve">Linha </w:t>
+            </w:r>
+            <w:r>
+              <w:rPr>
+                <w:rFonts w:ascii="Times New Roman" w:eastAsia="Times New Roman" w:hAnsi="Times New Roman" w:cs="Times New Roman"/>
+                <w:b/>
+                <w:bCs/>
+                <w:sz w:val="28"/>
+                <w:szCs w:val="28"/>
+              </w:rPr>
+              <w:t>4</w:t>
+            </w:r>
+            <w:r>
+              <w:rPr>
+                <w:rFonts w:ascii="Times New Roman" w:eastAsia="Times New Roman" w:hAnsi="Times New Roman" w:cs="Times New Roman"/>
+                <w:sz w:val="28"/>
+                <w:szCs w:val="28"/>
+              </w:rPr>
+              <w:t>. Dados não válidos. Sistema exibe mensagem “Dados inválidos” e exibe os campos que estão com problemas retornando ao passo 3.</w:t>
             </w:r>
           </w:p>
         </w:tc>
       </w:tr>
     </w:tbl>
+    <w:p>
+      <w:pPr>
+        <w:pStyle w:val="Ttulo1"/>
+        <w:rPr>
+          <w:rFonts w:ascii="Times New Roman" w:eastAsia="Times New Roman" w:hAnsi="Times New Roman" w:cs="Times New Roman"/>
+          <w:b/>
+          <w:bCs/>
+          <w:color w:val="000000" w:themeColor="text1"/>
+          <w:sz w:val="28"/>
+          <w:szCs w:val="28"/>
+        </w:rPr>
+      </w:pPr>
+    </w:p>
     <w:p>
       <w:pPr>
         <w:pStyle w:val="Ttulo1"/>
@@ -1232,10 +1464,28 @@
           <w:sz w:val="28"/>
           <w:szCs w:val="28"/>
         </w:rPr>
-        <w:lastRenderedPageBreak/>
-        <w:t>Seção: Chamado pela tela de informações do imóvel</w:t>
+        <w:t xml:space="preserve">Seção: </w:t>
+      </w:r>
+      <w:r>
+        <w:rPr>
+          <w:rFonts w:ascii="Times New Roman" w:eastAsia="Times New Roman" w:hAnsi="Times New Roman" w:cs="Times New Roman"/>
+          <w:color w:val="000000" w:themeColor="text1"/>
+          <w:sz w:val="28"/>
+          <w:szCs w:val="28"/>
+        </w:rPr>
+        <w:t xml:space="preserve">Fluxo </w:t>
+      </w:r>
+      <w:r>
+        <w:rPr>
+          <w:rFonts w:ascii="Times New Roman" w:eastAsia="Times New Roman" w:hAnsi="Times New Roman" w:cs="Times New Roman"/>
+          <w:color w:val="000000" w:themeColor="text1"/>
+          <w:sz w:val="28"/>
+          <w:szCs w:val="28"/>
+        </w:rPr>
+        <w:t>Proprietário</w:t>
       </w:r>
     </w:p>
+    <w:p/>
     <w:tbl>
       <w:tblPr>
         <w:tblW w:w="0" w:type="auto"/>
@@ -1246,7 +1496,7 @@
           <w:right w:val="single" w:sz="6" w:space="0" w:color="auto"/>
         </w:tblBorders>
         <w:tblLayout w:type="fixed"/>
-        <w:tblLook w:val="0000" w:firstRow="0" w:lastRow="0" w:firstColumn="0" w:lastColumn="0" w:noHBand="0" w:noVBand="0"/>
+        <w:tblLook w:val="04A0" w:firstRow="1" w:lastRow="0" w:firstColumn="1" w:lastColumn="0" w:noHBand="0" w:noVBand="1"/>
       </w:tblPr>
       <w:tblGrid>
         <w:gridCol w:w="2520"/>
@@ -1286,7 +1536,7 @@
                 <w:sz w:val="28"/>
                 <w:szCs w:val="28"/>
               </w:rPr>
-              <w:t>Sumário</w:t>
+              <w:t>Importância</w:t>
             </w:r>
           </w:p>
         </w:tc>
@@ -1306,19 +1556,469 @@
           </w:tcPr>
           <w:p>
             <w:pPr>
-              <w:rPr>
-                <w:rFonts w:ascii="Times New Roman" w:eastAsia="Times New Roman" w:hAnsi="Times New Roman" w:cs="Times New Roman"/>
-                <w:sz w:val="28"/>
-                <w:szCs w:val="28"/>
-              </w:rPr>
-            </w:pPr>
-            <w:r>
-              <w:rPr>
-                <w:rFonts w:ascii="Times New Roman" w:eastAsia="Times New Roman" w:hAnsi="Times New Roman" w:cs="Times New Roman"/>
-                <w:sz w:val="28"/>
-                <w:szCs w:val="28"/>
-              </w:rPr>
-              <w:t xml:space="preserve">Proprietário deseja obter mais informações do imóvel </w:t>
+              <w:pStyle w:val="Ttulo1"/>
+              <w:rPr>
+                <w:rFonts w:ascii="Times New Roman" w:eastAsia="Times New Roman" w:hAnsi="Times New Roman" w:cs="Times New Roman"/>
+                <w:sz w:val="28"/>
+                <w:szCs w:val="28"/>
+              </w:rPr>
+            </w:pPr>
+            <w:r>
+              <w:rPr>
+                <w:rFonts w:ascii="Times New Roman" w:eastAsia="Times New Roman" w:hAnsi="Times New Roman" w:cs="Times New Roman"/>
+                <w:sz w:val="28"/>
+                <w:szCs w:val="28"/>
+              </w:rPr>
+              <w:t>75 (</w:t>
+            </w:r>
+            <w:r>
+              <w:rPr>
+                <w:rFonts w:ascii="Times New Roman" w:eastAsia="Times New Roman" w:hAnsi="Times New Roman" w:cs="Times New Roman"/>
+                <w:b/>
+                <w:bCs/>
+                <w:sz w:val="28"/>
+                <w:szCs w:val="28"/>
+              </w:rPr>
+              <w:t>Risco Baixo e Prioridade Alta)</w:t>
+            </w:r>
+          </w:p>
+        </w:tc>
+      </w:tr>
+      <w:tr>
+        <w:trPr>
+          <w:trHeight w:val="300"/>
+        </w:trPr>
+        <w:tc>
+          <w:tcPr>
+            <w:tcW w:w="2520" w:type="dxa"/>
+            <w:tcBorders>
+              <w:top w:val="single" w:sz="6" w:space="0" w:color="auto"/>
+              <w:left w:val="single" w:sz="6" w:space="0" w:color="auto"/>
+              <w:bottom w:val="single" w:sz="6" w:space="0" w:color="auto"/>
+              <w:right w:val="single" w:sz="6" w:space="0" w:color="auto"/>
+            </w:tcBorders>
+            <w:tcMar>
+              <w:left w:w="60" w:type="dxa"/>
+              <w:right w:w="60" w:type="dxa"/>
+            </w:tcMar>
+          </w:tcPr>
+          <w:p>
+            <w:pPr>
+              <w:rPr>
+                <w:rFonts w:ascii="Times New Roman" w:eastAsia="Times New Roman" w:hAnsi="Times New Roman" w:cs="Times New Roman"/>
+                <w:sz w:val="28"/>
+                <w:szCs w:val="28"/>
+              </w:rPr>
+            </w:pPr>
+            <w:r>
+              <w:rPr>
+                <w:rFonts w:ascii="Times New Roman" w:eastAsia="Times New Roman" w:hAnsi="Times New Roman" w:cs="Times New Roman"/>
+                <w:b/>
+                <w:bCs/>
+                <w:sz w:val="28"/>
+                <w:szCs w:val="28"/>
+              </w:rPr>
+              <w:t>Sumário</w:t>
+            </w:r>
+          </w:p>
+        </w:tc>
+        <w:tc>
+          <w:tcPr>
+            <w:tcW w:w="6480" w:type="dxa"/>
+            <w:tcBorders>
+              <w:top w:val="single" w:sz="6" w:space="0" w:color="auto"/>
+              <w:left w:val="single" w:sz="6" w:space="0" w:color="auto"/>
+              <w:bottom w:val="single" w:sz="6" w:space="0" w:color="auto"/>
+              <w:right w:val="single" w:sz="6" w:space="0" w:color="auto"/>
+            </w:tcBorders>
+            <w:tcMar>
+              <w:left w:w="60" w:type="dxa"/>
+              <w:right w:w="60" w:type="dxa"/>
+            </w:tcMar>
+          </w:tcPr>
+          <w:p>
+            <w:pPr>
+              <w:rPr>
+                <w:rFonts w:ascii="Times New Roman" w:eastAsia="Times New Roman" w:hAnsi="Times New Roman" w:cs="Times New Roman"/>
+                <w:sz w:val="28"/>
+                <w:szCs w:val="28"/>
+              </w:rPr>
+            </w:pPr>
+            <w:r>
+              <w:rPr>
+                <w:rFonts w:ascii="Times New Roman" w:eastAsia="Times New Roman" w:hAnsi="Times New Roman" w:cs="Times New Roman"/>
+                <w:sz w:val="28"/>
+                <w:szCs w:val="28"/>
+              </w:rPr>
+              <w:t xml:space="preserve">O </w:t>
+            </w:r>
+            <w:r>
+              <w:rPr>
+                <w:rFonts w:ascii="Times New Roman" w:eastAsia="Times New Roman" w:hAnsi="Times New Roman" w:cs="Times New Roman"/>
+                <w:sz w:val="28"/>
+                <w:szCs w:val="28"/>
+              </w:rPr>
+              <w:t>proprietário</w:t>
+            </w:r>
+            <w:r>
+              <w:rPr>
+                <w:rFonts w:ascii="Times New Roman" w:eastAsia="Times New Roman" w:hAnsi="Times New Roman" w:cs="Times New Roman"/>
+                <w:sz w:val="28"/>
+                <w:szCs w:val="28"/>
+              </w:rPr>
+              <w:t xml:space="preserve"> </w:t>
+            </w:r>
+            <w:r>
+              <w:rPr>
+                <w:rFonts w:ascii="Times New Roman" w:eastAsia="Times New Roman" w:hAnsi="Times New Roman" w:cs="Times New Roman"/>
+                <w:sz w:val="28"/>
+                <w:szCs w:val="28"/>
+              </w:rPr>
+              <w:t>pode optar por</w:t>
+            </w:r>
+            <w:r>
+              <w:rPr>
+                <w:rFonts w:ascii="Times New Roman" w:eastAsia="Times New Roman" w:hAnsi="Times New Roman" w:cs="Times New Roman"/>
+                <w:sz w:val="28"/>
+                <w:szCs w:val="28"/>
+              </w:rPr>
+              <w:t xml:space="preserve"> registrar problemas com seus imóvei</w:t>
+            </w:r>
+            <w:r>
+              <w:rPr>
+                <w:rFonts w:ascii="Times New Roman" w:eastAsia="Times New Roman" w:hAnsi="Times New Roman" w:cs="Times New Roman"/>
+                <w:sz w:val="28"/>
+                <w:szCs w:val="28"/>
+              </w:rPr>
+              <w:t xml:space="preserve">s </w:t>
+            </w:r>
+            <w:r>
+              <w:rPr>
+                <w:rFonts w:ascii="Times New Roman" w:eastAsia="Times New Roman" w:hAnsi="Times New Roman" w:cs="Times New Roman"/>
+                <w:sz w:val="28"/>
+                <w:szCs w:val="28"/>
+              </w:rPr>
+              <w:t>caso o inquilino não utilize a plataforma como meio de comunicação</w:t>
+            </w:r>
+            <w:r>
+              <w:rPr>
+                <w:rFonts w:ascii="Times New Roman" w:eastAsia="Times New Roman" w:hAnsi="Times New Roman" w:cs="Times New Roman"/>
+                <w:sz w:val="28"/>
+                <w:szCs w:val="28"/>
+              </w:rPr>
+              <w:t>.</w:t>
+            </w:r>
+          </w:p>
+        </w:tc>
+      </w:tr>
+      <w:tr>
+        <w:trPr>
+          <w:trHeight w:val="300"/>
+        </w:trPr>
+        <w:tc>
+          <w:tcPr>
+            <w:tcW w:w="2520" w:type="dxa"/>
+            <w:tcBorders>
+              <w:top w:val="single" w:sz="6" w:space="0" w:color="auto"/>
+              <w:left w:val="single" w:sz="6" w:space="0" w:color="auto"/>
+              <w:bottom w:val="single" w:sz="6" w:space="0" w:color="auto"/>
+              <w:right w:val="single" w:sz="6" w:space="0" w:color="auto"/>
+            </w:tcBorders>
+            <w:tcMar>
+              <w:left w:w="60" w:type="dxa"/>
+              <w:right w:w="60" w:type="dxa"/>
+            </w:tcMar>
+          </w:tcPr>
+          <w:p>
+            <w:pPr>
+              <w:rPr>
+                <w:rFonts w:ascii="Times New Roman" w:eastAsia="Times New Roman" w:hAnsi="Times New Roman" w:cs="Times New Roman"/>
+                <w:sz w:val="28"/>
+                <w:szCs w:val="28"/>
+              </w:rPr>
+            </w:pPr>
+            <w:r>
+              <w:rPr>
+                <w:rFonts w:ascii="Times New Roman" w:eastAsia="Times New Roman" w:hAnsi="Times New Roman" w:cs="Times New Roman"/>
+                <w:b/>
+                <w:bCs/>
+                <w:sz w:val="28"/>
+                <w:szCs w:val="28"/>
+              </w:rPr>
+              <w:t>Ator Primário</w:t>
+            </w:r>
+          </w:p>
+        </w:tc>
+        <w:tc>
+          <w:tcPr>
+            <w:tcW w:w="6480" w:type="dxa"/>
+            <w:tcBorders>
+              <w:top w:val="single" w:sz="6" w:space="0" w:color="auto"/>
+              <w:left w:val="single" w:sz="6" w:space="0" w:color="auto"/>
+              <w:bottom w:val="single" w:sz="6" w:space="0" w:color="auto"/>
+              <w:right w:val="single" w:sz="6" w:space="0" w:color="auto"/>
+            </w:tcBorders>
+            <w:tcMar>
+              <w:left w:w="60" w:type="dxa"/>
+              <w:right w:w="60" w:type="dxa"/>
+            </w:tcMar>
+          </w:tcPr>
+          <w:p>
+            <w:r>
+              <w:rPr>
+                <w:rFonts w:ascii="Times New Roman" w:eastAsia="Times New Roman" w:hAnsi="Times New Roman" w:cs="Times New Roman"/>
+                <w:sz w:val="28"/>
+                <w:szCs w:val="28"/>
+              </w:rPr>
+              <w:t>Proprietário</w:t>
+            </w:r>
+          </w:p>
+        </w:tc>
+      </w:tr>
+      <w:tr>
+        <w:trPr>
+          <w:trHeight w:val="300"/>
+        </w:trPr>
+        <w:tc>
+          <w:tcPr>
+            <w:tcW w:w="2520" w:type="dxa"/>
+            <w:tcBorders>
+              <w:top w:val="single" w:sz="6" w:space="0" w:color="auto"/>
+              <w:left w:val="single" w:sz="6" w:space="0" w:color="auto"/>
+              <w:bottom w:val="single" w:sz="6" w:space="0" w:color="auto"/>
+              <w:right w:val="single" w:sz="6" w:space="0" w:color="auto"/>
+            </w:tcBorders>
+            <w:tcMar>
+              <w:left w:w="60" w:type="dxa"/>
+              <w:right w:w="60" w:type="dxa"/>
+            </w:tcMar>
+          </w:tcPr>
+          <w:p>
+            <w:pPr>
+              <w:rPr>
+                <w:rFonts w:ascii="Times New Roman" w:eastAsia="Times New Roman" w:hAnsi="Times New Roman" w:cs="Times New Roman"/>
+                <w:sz w:val="28"/>
+                <w:szCs w:val="28"/>
+              </w:rPr>
+            </w:pPr>
+            <w:r>
+              <w:rPr>
+                <w:rFonts w:ascii="Times New Roman" w:eastAsia="Times New Roman" w:hAnsi="Times New Roman" w:cs="Times New Roman"/>
+                <w:b/>
+                <w:bCs/>
+                <w:sz w:val="28"/>
+                <w:szCs w:val="28"/>
+              </w:rPr>
+              <w:t>Ator Secundário</w:t>
+            </w:r>
+          </w:p>
+        </w:tc>
+        <w:tc>
+          <w:tcPr>
+            <w:tcW w:w="6480" w:type="dxa"/>
+            <w:tcBorders>
+              <w:top w:val="single" w:sz="6" w:space="0" w:color="auto"/>
+              <w:left w:val="single" w:sz="6" w:space="0" w:color="auto"/>
+              <w:bottom w:val="single" w:sz="6" w:space="0" w:color="auto"/>
+              <w:right w:val="single" w:sz="6" w:space="0" w:color="auto"/>
+            </w:tcBorders>
+            <w:tcMar>
+              <w:left w:w="60" w:type="dxa"/>
+              <w:right w:w="60" w:type="dxa"/>
+            </w:tcMar>
+          </w:tcPr>
+          <w:p>
+            <w:pPr>
+              <w:rPr>
+                <w:rFonts w:ascii="Times New Roman" w:eastAsia="Times New Roman" w:hAnsi="Times New Roman" w:cs="Times New Roman"/>
+                <w:sz w:val="28"/>
+                <w:szCs w:val="28"/>
+              </w:rPr>
+            </w:pPr>
+            <w:r>
+              <w:rPr>
+                <w:rFonts w:ascii="Times New Roman" w:eastAsia="Times New Roman" w:hAnsi="Times New Roman" w:cs="Times New Roman"/>
+                <w:sz w:val="28"/>
+                <w:szCs w:val="28"/>
+              </w:rPr>
+              <w:t>-</w:t>
+            </w:r>
+          </w:p>
+        </w:tc>
+      </w:tr>
+      <w:tr>
+        <w:trPr>
+          <w:trHeight w:val="300"/>
+        </w:trPr>
+        <w:tc>
+          <w:tcPr>
+            <w:tcW w:w="2520" w:type="dxa"/>
+            <w:tcBorders>
+              <w:top w:val="single" w:sz="6" w:space="0" w:color="auto"/>
+              <w:left w:val="single" w:sz="6" w:space="0" w:color="auto"/>
+              <w:bottom w:val="single" w:sz="6" w:space="0" w:color="auto"/>
+              <w:right w:val="single" w:sz="6" w:space="0" w:color="auto"/>
+            </w:tcBorders>
+            <w:tcMar>
+              <w:left w:w="60" w:type="dxa"/>
+              <w:right w:w="60" w:type="dxa"/>
+            </w:tcMar>
+          </w:tcPr>
+          <w:p>
+            <w:pPr>
+              <w:rPr>
+                <w:rFonts w:ascii="Times New Roman" w:eastAsia="Times New Roman" w:hAnsi="Times New Roman" w:cs="Times New Roman"/>
+                <w:sz w:val="28"/>
+                <w:szCs w:val="28"/>
+              </w:rPr>
+            </w:pPr>
+            <w:r>
+              <w:rPr>
+                <w:rFonts w:ascii="Times New Roman" w:eastAsia="Times New Roman" w:hAnsi="Times New Roman" w:cs="Times New Roman"/>
+                <w:b/>
+                <w:bCs/>
+                <w:sz w:val="28"/>
+                <w:szCs w:val="28"/>
+              </w:rPr>
+              <w:t>Pré-Condição</w:t>
+            </w:r>
+          </w:p>
+        </w:tc>
+        <w:tc>
+          <w:tcPr>
+            <w:tcW w:w="6480" w:type="dxa"/>
+            <w:tcBorders>
+              <w:top w:val="single" w:sz="6" w:space="0" w:color="auto"/>
+              <w:left w:val="single" w:sz="6" w:space="0" w:color="auto"/>
+              <w:bottom w:val="single" w:sz="6" w:space="0" w:color="auto"/>
+              <w:right w:val="single" w:sz="6" w:space="0" w:color="auto"/>
+            </w:tcBorders>
+            <w:tcMar>
+              <w:left w:w="60" w:type="dxa"/>
+              <w:right w:w="60" w:type="dxa"/>
+            </w:tcMar>
+          </w:tcPr>
+          <w:p>
+            <w:pPr>
+              <w:rPr>
+                <w:rFonts w:ascii="Times New Roman" w:eastAsia="Times New Roman" w:hAnsi="Times New Roman" w:cs="Times New Roman"/>
+                <w:sz w:val="28"/>
+                <w:szCs w:val="28"/>
+              </w:rPr>
+            </w:pPr>
+            <w:r>
+              <w:rPr>
+                <w:rFonts w:ascii="Times New Roman" w:eastAsia="Times New Roman" w:hAnsi="Times New Roman" w:cs="Times New Roman"/>
+                <w:sz w:val="28"/>
+                <w:szCs w:val="28"/>
+              </w:rPr>
+              <w:t xml:space="preserve">O </w:t>
+            </w:r>
+            <w:proofErr w:type="spellStart"/>
+            <w:r>
+              <w:rPr>
+                <w:rFonts w:ascii="Times New Roman" w:eastAsia="Times New Roman" w:hAnsi="Times New Roman" w:cs="Times New Roman"/>
+                <w:sz w:val="28"/>
+                <w:szCs w:val="28"/>
+              </w:rPr>
+              <w:t>Propietário</w:t>
+            </w:r>
+            <w:proofErr w:type="spellEnd"/>
+            <w:r>
+              <w:rPr>
+                <w:rFonts w:ascii="Times New Roman" w:eastAsia="Times New Roman" w:hAnsi="Times New Roman" w:cs="Times New Roman"/>
+                <w:sz w:val="28"/>
+                <w:szCs w:val="28"/>
+              </w:rPr>
+              <w:t xml:space="preserve"> fez a autenticação no sistema conforme </w:t>
+            </w:r>
+            <w:r>
+              <w:rPr>
+                <w:rFonts w:ascii="Times New Roman" w:eastAsia="Times New Roman" w:hAnsi="Times New Roman" w:cs="Times New Roman"/>
+                <w:color w:val="FF0000"/>
+                <w:sz w:val="28"/>
+                <w:szCs w:val="28"/>
+              </w:rPr>
+              <w:t xml:space="preserve">CSU01-Autenticar Usuário </w:t>
+            </w:r>
+            <w:r>
+              <w:rPr>
+                <w:rFonts w:ascii="Times New Roman" w:eastAsia="Times New Roman" w:hAnsi="Times New Roman" w:cs="Times New Roman"/>
+                <w:sz w:val="28"/>
+                <w:szCs w:val="28"/>
+              </w:rPr>
+              <w:t>e tem acesso a tela inicial do usuário</w:t>
+            </w:r>
+          </w:p>
+        </w:tc>
+      </w:tr>
+      <w:tr>
+        <w:trPr>
+          <w:trHeight w:val="300"/>
+        </w:trPr>
+        <w:tc>
+          <w:tcPr>
+            <w:tcW w:w="2520" w:type="dxa"/>
+            <w:tcBorders>
+              <w:top w:val="single" w:sz="6" w:space="0" w:color="auto"/>
+              <w:left w:val="single" w:sz="6" w:space="0" w:color="auto"/>
+              <w:bottom w:val="single" w:sz="6" w:space="0" w:color="auto"/>
+              <w:right w:val="single" w:sz="6" w:space="0" w:color="auto"/>
+            </w:tcBorders>
+            <w:tcMar>
+              <w:left w:w="60" w:type="dxa"/>
+              <w:right w:w="60" w:type="dxa"/>
+            </w:tcMar>
+          </w:tcPr>
+          <w:p>
+            <w:pPr>
+              <w:rPr>
+                <w:rFonts w:ascii="Times New Roman" w:eastAsia="Times New Roman" w:hAnsi="Times New Roman" w:cs="Times New Roman"/>
+                <w:sz w:val="28"/>
+                <w:szCs w:val="28"/>
+              </w:rPr>
+            </w:pPr>
+            <w:r>
+              <w:rPr>
+                <w:rFonts w:ascii="Times New Roman" w:eastAsia="Times New Roman" w:hAnsi="Times New Roman" w:cs="Times New Roman"/>
+                <w:b/>
+                <w:bCs/>
+                <w:sz w:val="28"/>
+                <w:szCs w:val="28"/>
+              </w:rPr>
+              <w:t>Pós-Condição</w:t>
+            </w:r>
+          </w:p>
+        </w:tc>
+        <w:tc>
+          <w:tcPr>
+            <w:tcW w:w="6480" w:type="dxa"/>
+            <w:tcBorders>
+              <w:top w:val="single" w:sz="6" w:space="0" w:color="auto"/>
+              <w:left w:val="single" w:sz="6" w:space="0" w:color="auto"/>
+              <w:bottom w:val="single" w:sz="6" w:space="0" w:color="auto"/>
+              <w:right w:val="single" w:sz="6" w:space="0" w:color="auto"/>
+            </w:tcBorders>
+            <w:tcMar>
+              <w:left w:w="60" w:type="dxa"/>
+              <w:right w:w="60" w:type="dxa"/>
+            </w:tcMar>
+          </w:tcPr>
+          <w:p>
+            <w:pPr>
+              <w:rPr>
+                <w:rFonts w:ascii="Times New Roman" w:eastAsia="Times New Roman" w:hAnsi="Times New Roman" w:cs="Times New Roman"/>
+                <w:sz w:val="28"/>
+                <w:szCs w:val="28"/>
+              </w:rPr>
+            </w:pPr>
+            <w:r>
+              <w:rPr>
+                <w:rFonts w:ascii="Times New Roman" w:eastAsia="Times New Roman" w:hAnsi="Times New Roman" w:cs="Times New Roman"/>
+                <w:sz w:val="28"/>
+                <w:szCs w:val="28"/>
+              </w:rPr>
+              <w:t>-</w:t>
             </w:r>
           </w:p>
         </w:tc>
@@ -1389,25 +2089,21 @@
               <w:pStyle w:val="PargrafodaLista"/>
               <w:numPr>
                 <w:ilvl w:val="0"/>
-                <w:numId w:val="1"/>
+                <w:numId w:val="7"/>
               </w:numPr>
-              <w:tabs>
-                <w:tab w:val="num" w:pos="360"/>
-              </w:tabs>
-              <w:ind w:left="360"/>
-              <w:rPr>
-                <w:rFonts w:ascii="Times New Roman" w:eastAsia="Times New Roman" w:hAnsi="Times New Roman" w:cs="Times New Roman"/>
-                <w:sz w:val="28"/>
-                <w:szCs w:val="28"/>
-              </w:rPr>
-            </w:pPr>
-            <w:r>
-              <w:rPr>
-                <w:rFonts w:ascii="Times New Roman" w:eastAsia="Times New Roman" w:hAnsi="Times New Roman" w:cs="Times New Roman"/>
-                <w:sz w:val="28"/>
-                <w:szCs w:val="28"/>
-              </w:rPr>
-              <w:t>O sistema mostrará as informações salvas do imóvel (</w:t>
+              <w:rPr>
+                <w:rFonts w:ascii="Times New Roman" w:eastAsia="Times New Roman" w:hAnsi="Times New Roman" w:cs="Times New Roman"/>
+                <w:sz w:val="28"/>
+                <w:szCs w:val="28"/>
+              </w:rPr>
+            </w:pPr>
+            <w:r>
+              <w:rPr>
+                <w:rFonts w:ascii="Times New Roman" w:eastAsia="Times New Roman" w:hAnsi="Times New Roman" w:cs="Times New Roman"/>
+                <w:sz w:val="28"/>
+                <w:szCs w:val="28"/>
+              </w:rPr>
+              <w:t>Sistema exibe tela listando todos os imóveis cadastrados (</w:t>
             </w:r>
             <w:r>
               <w:rPr>
@@ -1425,35 +2121,15 @@
                 <w:sz w:val="28"/>
                 <w:szCs w:val="28"/>
               </w:rPr>
-              <w:t>5</w:t>
-            </w:r>
-            <w:r>
-              <w:rPr>
-                <w:rFonts w:ascii="Times New Roman" w:eastAsia="Times New Roman" w:hAnsi="Times New Roman" w:cs="Times New Roman"/>
-                <w:color w:val="FF0000"/>
-                <w:sz w:val="28"/>
-                <w:szCs w:val="28"/>
-              </w:rPr>
-              <w:t xml:space="preserve"> – </w:t>
-            </w:r>
-            <w:proofErr w:type="spellStart"/>
-            <w:r>
-              <w:rPr>
-                <w:rFonts w:ascii="Times New Roman" w:eastAsia="Times New Roman" w:hAnsi="Times New Roman" w:cs="Times New Roman"/>
-                <w:color w:val="FF0000"/>
-                <w:sz w:val="28"/>
-                <w:szCs w:val="28"/>
-              </w:rPr>
-              <w:t>TelaInformaçõesImóvelAlugadoInquilino</w:t>
-            </w:r>
-            <w:proofErr w:type="spellEnd"/>
-            <w:r>
-              <w:rPr>
-                <w:rFonts w:ascii="Times New Roman" w:eastAsia="Times New Roman" w:hAnsi="Times New Roman" w:cs="Times New Roman"/>
-                <w:sz w:val="28"/>
-                <w:szCs w:val="28"/>
-              </w:rPr>
-              <w:t>)</w:t>
+              <w:t>2</w:t>
+            </w:r>
+            <w:r>
+              <w:rPr>
+                <w:rFonts w:ascii="Times New Roman" w:eastAsia="Times New Roman" w:hAnsi="Times New Roman" w:cs="Times New Roman"/>
+                <w:sz w:val="28"/>
+                <w:szCs w:val="28"/>
+              </w:rPr>
+              <w:t>).</w:t>
             </w:r>
           </w:p>
           <w:p>
@@ -1461,25 +2137,53 @@
               <w:pStyle w:val="PargrafodaLista"/>
               <w:numPr>
                 <w:ilvl w:val="0"/>
-                <w:numId w:val="1"/>
+                <w:numId w:val="7"/>
               </w:numPr>
-              <w:tabs>
-                <w:tab w:val="num" w:pos="360"/>
-              </w:tabs>
-              <w:ind w:left="360"/>
-              <w:rPr>
-                <w:rFonts w:ascii="Times New Roman" w:eastAsia="Times New Roman" w:hAnsi="Times New Roman" w:cs="Times New Roman"/>
-                <w:sz w:val="28"/>
-                <w:szCs w:val="28"/>
-              </w:rPr>
-            </w:pPr>
-            <w:r>
-              <w:rPr>
-                <w:rFonts w:ascii="Times New Roman" w:eastAsia="Times New Roman" w:hAnsi="Times New Roman" w:cs="Times New Roman"/>
-                <w:sz w:val="28"/>
-                <w:szCs w:val="28"/>
-              </w:rPr>
-              <w:t>Ator seleciona opção informar problema</w:t>
+              <w:rPr>
+                <w:rFonts w:ascii="Times New Roman" w:eastAsia="Times New Roman" w:hAnsi="Times New Roman" w:cs="Times New Roman"/>
+                <w:sz w:val="28"/>
+                <w:szCs w:val="28"/>
+              </w:rPr>
+            </w:pPr>
+            <w:r>
+              <w:rPr>
+                <w:rFonts w:ascii="Times New Roman" w:eastAsia="Times New Roman" w:hAnsi="Times New Roman" w:cs="Times New Roman"/>
+                <w:sz w:val="28"/>
+                <w:szCs w:val="28"/>
+              </w:rPr>
+              <w:t>Usuário seleciona o b</w:t>
+            </w:r>
+            <w:r>
+              <w:rPr>
+                <w:rFonts w:ascii="Times New Roman" w:eastAsia="Times New Roman" w:hAnsi="Times New Roman" w:cs="Times New Roman"/>
+                <w:sz w:val="28"/>
+                <w:szCs w:val="28"/>
+              </w:rPr>
+              <w:t xml:space="preserve">otão de </w:t>
+            </w:r>
+            <w:r>
+              <w:rPr>
+                <w:rFonts w:ascii="Times New Roman" w:eastAsia="Times New Roman" w:hAnsi="Times New Roman" w:cs="Times New Roman"/>
+                <w:sz w:val="28"/>
+                <w:szCs w:val="28"/>
+              </w:rPr>
+              <w:t>visualizar</w:t>
+            </w:r>
+            <w:r>
+              <w:rPr>
+                <w:rFonts w:ascii="Times New Roman" w:eastAsia="Times New Roman" w:hAnsi="Times New Roman" w:cs="Times New Roman"/>
+                <w:sz w:val="28"/>
+                <w:szCs w:val="28"/>
+              </w:rPr>
+              <w:t xml:space="preserve"> chamados</w:t>
+            </w:r>
+            <w:r>
+              <w:rPr>
+                <w:rFonts w:ascii="Times New Roman" w:eastAsia="Times New Roman" w:hAnsi="Times New Roman" w:cs="Times New Roman"/>
+                <w:sz w:val="28"/>
+                <w:szCs w:val="28"/>
+              </w:rPr>
+              <w:t xml:space="preserve"> de reparo de um imóvel</w:t>
             </w:r>
           </w:p>
           <w:p>
@@ -1487,43 +2191,43 @@
               <w:pStyle w:val="PargrafodaLista"/>
               <w:numPr>
                 <w:ilvl w:val="0"/>
-                <w:numId w:val="1"/>
+                <w:numId w:val="7"/>
               </w:numPr>
-              <w:tabs>
-                <w:tab w:val="num" w:pos="360"/>
-              </w:tabs>
-              <w:ind w:left="360"/>
-              <w:rPr>
-                <w:rFonts w:ascii="Times New Roman" w:eastAsia="Times New Roman" w:hAnsi="Times New Roman" w:cs="Times New Roman"/>
-              </w:rPr>
-            </w:pPr>
-            <w:r>
-              <w:rPr>
-                <w:rFonts w:ascii="Times New Roman" w:eastAsia="Times New Roman" w:hAnsi="Times New Roman" w:cs="Times New Roman"/>
-                <w:sz w:val="28"/>
-                <w:szCs w:val="28"/>
-              </w:rPr>
-              <w:t>Sistema acessa rotina de preencher informação do chamado</w:t>
-            </w:r>
-            <w:r>
-              <w:rPr>
-                <w:rFonts w:ascii="Times New Roman" w:eastAsia="Times New Roman" w:hAnsi="Times New Roman" w:cs="Times New Roman"/>
-                <w:sz w:val="28"/>
-                <w:szCs w:val="28"/>
-              </w:rPr>
-              <w:t xml:space="preserve">: </w:t>
-            </w:r>
-            <w:r>
-              <w:rPr>
-                <w:rFonts w:ascii="Times New Roman" w:eastAsia="Times New Roman" w:hAnsi="Times New Roman" w:cs="Times New Roman"/>
-                <w:sz w:val="28"/>
-                <w:szCs w:val="28"/>
-              </w:rPr>
-              <w:t>Ver Seção</w:t>
-            </w:r>
-            <w:r>
-              <w:rPr>
-                <w:rFonts w:ascii="Times New Roman" w:eastAsia="Times New Roman" w:hAnsi="Times New Roman" w:cs="Times New Roman"/>
+              <w:rPr>
+                <w:rFonts w:ascii="Times New Roman" w:eastAsia="Times New Roman" w:hAnsi="Times New Roman" w:cs="Times New Roman"/>
+                <w:sz w:val="28"/>
+                <w:szCs w:val="28"/>
+              </w:rPr>
+            </w:pPr>
+            <w:r>
+              <w:rPr>
+                <w:rFonts w:ascii="Times New Roman" w:eastAsia="Times New Roman" w:hAnsi="Times New Roman" w:cs="Times New Roman"/>
+                <w:sz w:val="28"/>
+                <w:szCs w:val="28"/>
+              </w:rPr>
+              <w:t xml:space="preserve">Sistema exibe </w:t>
+            </w:r>
+            <w:r>
+              <w:rPr>
+                <w:rFonts w:ascii="Times New Roman" w:eastAsia="Times New Roman" w:hAnsi="Times New Roman" w:cs="Times New Roman"/>
+                <w:sz w:val="28"/>
+                <w:szCs w:val="28"/>
+              </w:rPr>
+              <w:t>tela com as informações dos chamados de reparo (</w:t>
+            </w:r>
+            <w:r>
+              <w:rPr>
+                <w:rFonts w:ascii="Times New Roman" w:eastAsia="Times New Roman" w:hAnsi="Times New Roman" w:cs="Times New Roman"/>
+                <w:color w:val="EE0000"/>
+                <w:sz w:val="28"/>
+                <w:szCs w:val="28"/>
+              </w:rPr>
+              <w:t>Tela</w:t>
+            </w:r>
+            <w:r>
+              <w:rPr>
+                <w:rFonts w:ascii="Times New Roman" w:eastAsia="Times New Roman" w:hAnsi="Times New Roman" w:cs="Times New Roman"/>
+                <w:color w:val="EE0000"/>
                 <w:sz w:val="28"/>
                 <w:szCs w:val="28"/>
               </w:rPr>
@@ -1532,195 +2236,190 @@
             <w:r>
               <w:rPr>
                 <w:rFonts w:ascii="Times New Roman" w:eastAsia="Times New Roman" w:hAnsi="Times New Roman" w:cs="Times New Roman"/>
+                <w:color w:val="EE0000"/>
+                <w:sz w:val="28"/>
+                <w:szCs w:val="28"/>
+              </w:rPr>
+              <w:t>14</w:t>
+            </w:r>
+            <w:r>
+              <w:rPr>
+                <w:rFonts w:ascii="Times New Roman" w:eastAsia="Times New Roman" w:hAnsi="Times New Roman" w:cs="Times New Roman"/>
+                <w:sz w:val="28"/>
+                <w:szCs w:val="28"/>
+              </w:rPr>
+              <w:t>)</w:t>
+            </w:r>
+          </w:p>
+          <w:p>
+            <w:pPr>
+              <w:pStyle w:val="PargrafodaLista"/>
+              <w:numPr>
+                <w:ilvl w:val="0"/>
+                <w:numId w:val="7"/>
+              </w:numPr>
+              <w:rPr>
+                <w:rFonts w:ascii="Times New Roman" w:eastAsia="Times New Roman" w:hAnsi="Times New Roman" w:cs="Times New Roman"/>
+                <w:sz w:val="28"/>
+                <w:szCs w:val="28"/>
+              </w:rPr>
+            </w:pPr>
+            <w:r>
+              <w:rPr>
+                <w:rFonts w:ascii="Times New Roman" w:eastAsia="Times New Roman" w:hAnsi="Times New Roman" w:cs="Times New Roman"/>
+                <w:sz w:val="28"/>
+                <w:szCs w:val="28"/>
+              </w:rPr>
+              <w:t>Usuário clica no ícone “+”</w:t>
+            </w:r>
+          </w:p>
+          <w:p>
+            <w:pPr>
+              <w:pStyle w:val="PargrafodaLista"/>
+              <w:numPr>
+                <w:ilvl w:val="0"/>
+                <w:numId w:val="7"/>
+              </w:numPr>
+              <w:rPr>
+                <w:rFonts w:ascii="Times New Roman" w:eastAsia="Times New Roman" w:hAnsi="Times New Roman" w:cs="Times New Roman"/>
+                <w:sz w:val="28"/>
+                <w:szCs w:val="28"/>
+              </w:rPr>
+            </w:pPr>
+            <w:r>
+              <w:rPr>
+                <w:rFonts w:ascii="Times New Roman" w:eastAsia="Times New Roman" w:hAnsi="Times New Roman" w:cs="Times New Roman"/>
+                <w:sz w:val="28"/>
+                <w:szCs w:val="28"/>
+              </w:rPr>
+              <w:t>Sistema exibe formulário em branco para preenchimento dos dados do</w:t>
+            </w:r>
+            <w:r>
+              <w:rPr>
+                <w:rFonts w:ascii="Times New Roman" w:eastAsia="Times New Roman" w:hAnsi="Times New Roman" w:cs="Times New Roman"/>
+                <w:i/>
+                <w:iCs/>
+                <w:sz w:val="28"/>
+                <w:szCs w:val="28"/>
+              </w:rPr>
+              <w:t xml:space="preserve"> chamado (ver </w:t>
+            </w:r>
+            <w:r>
+              <w:rPr>
+                <w:rFonts w:ascii="Times New Roman" w:eastAsia="Times New Roman" w:hAnsi="Times New Roman" w:cs="Times New Roman"/>
                 <w:color w:val="FF0000"/>
                 <w:sz w:val="28"/>
                 <w:szCs w:val="28"/>
               </w:rPr>
-              <w:t>Preencher informações do chamado</w:t>
-            </w:r>
-            <w:r>
-              <w:rPr>
-                <w:rFonts w:eastAsiaTheme="minorEastAsia"/>
-                <w:sz w:val="28"/>
-                <w:szCs w:val="28"/>
-              </w:rPr>
-              <w:t xml:space="preserve"> </w:t>
-            </w:r>
-            <w:r>
-              <w:rPr>
-                <w:rFonts w:eastAsiaTheme="minorEastAsia"/>
-                <w:sz w:val="28"/>
-                <w:szCs w:val="28"/>
-              </w:rPr>
-              <w:t xml:space="preserve"> </w:t>
-            </w:r>
-          </w:p>
-        </w:tc>
-      </w:tr>
-    </w:tbl>
-    <w:p/>
-    <w:p>
-      <w:pPr>
-        <w:pStyle w:val="Ttulo1"/>
-        <w:rPr>
-          <w:rFonts w:ascii="Times New Roman" w:eastAsia="Times New Roman" w:hAnsi="Times New Roman" w:cs="Times New Roman"/>
-          <w:color w:val="000000" w:themeColor="text1"/>
-          <w:sz w:val="28"/>
-          <w:szCs w:val="28"/>
-        </w:rPr>
-      </w:pPr>
-      <w:r>
-        <w:rPr>
-          <w:rFonts w:ascii="Times New Roman" w:eastAsia="Times New Roman" w:hAnsi="Times New Roman" w:cs="Times New Roman"/>
-          <w:b/>
-          <w:bCs/>
-          <w:color w:val="000000" w:themeColor="text1"/>
-          <w:sz w:val="28"/>
-          <w:szCs w:val="28"/>
-        </w:rPr>
-        <w:t xml:space="preserve">Seção: </w:t>
-      </w:r>
-      <w:r>
-        <w:rPr>
-          <w:rFonts w:ascii="Times New Roman" w:eastAsia="Times New Roman" w:hAnsi="Times New Roman" w:cs="Times New Roman"/>
-          <w:b/>
-          <w:bCs/>
-          <w:color w:val="000000" w:themeColor="text1"/>
-          <w:sz w:val="28"/>
-          <w:szCs w:val="28"/>
-        </w:rPr>
-        <w:t xml:space="preserve">Preencher informações </w:t>
-      </w:r>
-      <w:r>
-        <w:rPr>
-          <w:rFonts w:ascii="Times New Roman" w:eastAsia="Times New Roman" w:hAnsi="Times New Roman" w:cs="Times New Roman"/>
-          <w:b/>
-          <w:bCs/>
-          <w:color w:val="000000" w:themeColor="text1"/>
-          <w:sz w:val="28"/>
-          <w:szCs w:val="28"/>
-        </w:rPr>
-        <w:t xml:space="preserve">do </w:t>
-      </w:r>
-      <w:r>
-        <w:rPr>
-          <w:rFonts w:ascii="Times New Roman" w:eastAsia="Times New Roman" w:hAnsi="Times New Roman" w:cs="Times New Roman"/>
-          <w:b/>
-          <w:bCs/>
-          <w:color w:val="000000" w:themeColor="text1"/>
-          <w:sz w:val="28"/>
-          <w:szCs w:val="28"/>
-        </w:rPr>
-        <w:t xml:space="preserve">chamado  </w:t>
-      </w:r>
-    </w:p>
-    <w:tbl>
-      <w:tblPr>
-        <w:tblW w:w="0" w:type="auto"/>
-        <w:tblBorders>
-          <w:top w:val="single" w:sz="6" w:space="0" w:color="auto"/>
-          <w:left w:val="single" w:sz="6" w:space="0" w:color="auto"/>
-          <w:bottom w:val="single" w:sz="6" w:space="0" w:color="auto"/>
-          <w:right w:val="single" w:sz="6" w:space="0" w:color="auto"/>
-        </w:tblBorders>
-        <w:tblLayout w:type="fixed"/>
-        <w:tblLook w:val="0000" w:firstRow="0" w:lastRow="0" w:firstColumn="0" w:lastColumn="0" w:noHBand="0" w:noVBand="0"/>
-      </w:tblPr>
-      <w:tblGrid>
-        <w:gridCol w:w="2520"/>
-        <w:gridCol w:w="6480"/>
-      </w:tblGrid>
-      <w:tr>
-        <w:trPr>
-          <w:trHeight w:val="300"/>
-        </w:trPr>
-        <w:tc>
-          <w:tcPr>
-            <w:tcW w:w="2520" w:type="dxa"/>
-            <w:tcBorders>
-              <w:top w:val="single" w:sz="6" w:space="0" w:color="auto"/>
-              <w:left w:val="single" w:sz="6" w:space="0" w:color="auto"/>
-              <w:bottom w:val="single" w:sz="6" w:space="0" w:color="auto"/>
-              <w:right w:val="single" w:sz="6" w:space="0" w:color="auto"/>
-            </w:tcBorders>
-            <w:tcMar>
-              <w:left w:w="60" w:type="dxa"/>
-              <w:right w:w="60" w:type="dxa"/>
-            </w:tcMar>
-          </w:tcPr>
-          <w:p>
-            <w:pPr>
-              <w:rPr>
-                <w:rFonts w:ascii="Times New Roman" w:eastAsia="Times New Roman" w:hAnsi="Times New Roman" w:cs="Times New Roman"/>
-                <w:sz w:val="28"/>
-                <w:szCs w:val="28"/>
-              </w:rPr>
-            </w:pPr>
-            <w:r>
-              <w:rPr>
-                <w:rFonts w:ascii="Times New Roman" w:eastAsia="Times New Roman" w:hAnsi="Times New Roman" w:cs="Times New Roman"/>
-                <w:b/>
-                <w:bCs/>
-                <w:sz w:val="28"/>
-                <w:szCs w:val="28"/>
-              </w:rPr>
-              <w:t>Sumário</w:t>
-            </w:r>
-          </w:p>
-        </w:tc>
-        <w:tc>
-          <w:tcPr>
-            <w:tcW w:w="6480" w:type="dxa"/>
-            <w:tcBorders>
-              <w:top w:val="single" w:sz="6" w:space="0" w:color="auto"/>
-              <w:left w:val="single" w:sz="6" w:space="0" w:color="auto"/>
-              <w:bottom w:val="single" w:sz="6" w:space="0" w:color="auto"/>
-              <w:right w:val="single" w:sz="6" w:space="0" w:color="auto"/>
-            </w:tcBorders>
-            <w:tcMar>
-              <w:left w:w="60" w:type="dxa"/>
-              <w:right w:w="60" w:type="dxa"/>
-            </w:tcMar>
-          </w:tcPr>
-          <w:p>
-            <w:pPr>
-              <w:rPr>
-                <w:rFonts w:ascii="Times New Roman" w:eastAsia="Times New Roman" w:hAnsi="Times New Roman" w:cs="Times New Roman"/>
-                <w:sz w:val="28"/>
-                <w:szCs w:val="28"/>
-              </w:rPr>
-            </w:pPr>
-            <w:r>
-              <w:rPr>
-                <w:rFonts w:ascii="Times New Roman" w:eastAsia="Times New Roman" w:hAnsi="Times New Roman" w:cs="Times New Roman"/>
-                <w:sz w:val="28"/>
-                <w:szCs w:val="28"/>
-              </w:rPr>
-              <w:t>Inquilino</w:t>
-            </w:r>
-            <w:r>
-              <w:rPr>
-                <w:rFonts w:ascii="Times New Roman" w:eastAsia="Times New Roman" w:hAnsi="Times New Roman" w:cs="Times New Roman"/>
-                <w:sz w:val="28"/>
-                <w:szCs w:val="28"/>
-              </w:rPr>
-              <w:t xml:space="preserve"> insere os dados de um </w:t>
-            </w:r>
-            <w:r>
-              <w:rPr>
-                <w:rFonts w:ascii="Times New Roman" w:eastAsia="Times New Roman" w:hAnsi="Times New Roman" w:cs="Times New Roman"/>
-                <w:sz w:val="28"/>
-                <w:szCs w:val="28"/>
-              </w:rPr>
-              <w:t xml:space="preserve">problema no </w:t>
-            </w:r>
-            <w:r>
-              <w:rPr>
-                <w:rFonts w:ascii="Times New Roman" w:eastAsia="Times New Roman" w:hAnsi="Times New Roman" w:cs="Times New Roman"/>
-                <w:sz w:val="28"/>
-                <w:szCs w:val="28"/>
-              </w:rPr>
-              <w:t>imóvel em meio persistente.</w:t>
+              <w:t>DD-Aluguel</w:t>
+            </w:r>
+            <w:r>
+              <w:rPr>
+                <w:rFonts w:ascii="Times New Roman" w:eastAsia="Times New Roman" w:hAnsi="Times New Roman" w:cs="Times New Roman"/>
+                <w:sz w:val="28"/>
+                <w:szCs w:val="28"/>
+              </w:rPr>
+              <w:t>) (</w:t>
+            </w:r>
+            <w:r>
+              <w:rPr>
+                <w:rFonts w:ascii="Times New Roman" w:eastAsia="Times New Roman" w:hAnsi="Times New Roman" w:cs="Times New Roman"/>
+                <w:color w:val="FF0000"/>
+                <w:sz w:val="28"/>
+                <w:szCs w:val="28"/>
+              </w:rPr>
+              <w:t>Tela 10</w:t>
+            </w:r>
+            <w:r>
+              <w:rPr>
+                <w:rFonts w:ascii="Times New Roman" w:eastAsia="Times New Roman" w:hAnsi="Times New Roman" w:cs="Times New Roman"/>
+                <w:sz w:val="28"/>
+                <w:szCs w:val="28"/>
+              </w:rPr>
+              <w:t xml:space="preserve">) </w:t>
+            </w:r>
+          </w:p>
+          <w:p>
+            <w:pPr>
+              <w:pStyle w:val="PargrafodaLista"/>
+              <w:numPr>
+                <w:ilvl w:val="0"/>
+                <w:numId w:val="7"/>
+              </w:numPr>
+              <w:rPr>
+                <w:rFonts w:ascii="Times New Roman" w:eastAsia="Times New Roman" w:hAnsi="Times New Roman" w:cs="Times New Roman"/>
+                <w:sz w:val="28"/>
+                <w:szCs w:val="28"/>
+              </w:rPr>
+            </w:pPr>
+            <w:r>
+              <w:rPr>
+                <w:rFonts w:ascii="Times New Roman" w:eastAsia="Times New Roman" w:hAnsi="Times New Roman" w:cs="Times New Roman"/>
+                <w:sz w:val="28"/>
+                <w:szCs w:val="28"/>
+              </w:rPr>
+              <w:t>Ator informa os dados e pressiona botão “Salvar”.</w:t>
+            </w:r>
+          </w:p>
+          <w:p>
+            <w:pPr>
+              <w:pStyle w:val="PargrafodaLista"/>
+              <w:numPr>
+                <w:ilvl w:val="0"/>
+                <w:numId w:val="7"/>
+              </w:numPr>
+              <w:rPr>
+                <w:rFonts w:ascii="Times New Roman" w:eastAsia="Times New Roman" w:hAnsi="Times New Roman" w:cs="Times New Roman"/>
+                <w:sz w:val="28"/>
+                <w:szCs w:val="28"/>
+              </w:rPr>
+            </w:pPr>
+            <w:r>
+              <w:rPr>
+                <w:rFonts w:ascii="Times New Roman" w:eastAsia="Times New Roman" w:hAnsi="Times New Roman" w:cs="Times New Roman"/>
+                <w:sz w:val="28"/>
+                <w:szCs w:val="28"/>
+              </w:rPr>
+              <w:t xml:space="preserve">Sistema verifica validade dos dados conforme </w:t>
+            </w:r>
+            <w:r>
+              <w:rPr>
+                <w:rFonts w:ascii="Times New Roman" w:eastAsia="Times New Roman" w:hAnsi="Times New Roman" w:cs="Times New Roman"/>
+                <w:color w:val="FF0000"/>
+                <w:sz w:val="28"/>
+                <w:szCs w:val="28"/>
+              </w:rPr>
+              <w:t>DD- Aluguel</w:t>
+            </w:r>
+            <w:r>
+              <w:rPr>
+                <w:rFonts w:ascii="Times New Roman" w:eastAsia="Times New Roman" w:hAnsi="Times New Roman" w:cs="Times New Roman"/>
+                <w:sz w:val="28"/>
+                <w:szCs w:val="28"/>
+              </w:rPr>
+              <w:t>.</w:t>
+            </w:r>
+          </w:p>
+          <w:p>
+            <w:pPr>
+              <w:pStyle w:val="PargrafodaLista"/>
+              <w:numPr>
+                <w:ilvl w:val="0"/>
+                <w:numId w:val="7"/>
+              </w:numPr>
+              <w:rPr>
+                <w:rFonts w:ascii="Times New Roman" w:eastAsia="Times New Roman" w:hAnsi="Times New Roman" w:cs="Times New Roman"/>
+                <w:sz w:val="28"/>
+                <w:szCs w:val="28"/>
+              </w:rPr>
+            </w:pPr>
+            <w:r>
+              <w:rPr>
+                <w:rFonts w:ascii="Times New Roman" w:eastAsia="Times New Roman" w:hAnsi="Times New Roman" w:cs="Times New Roman"/>
+                <w:sz w:val="28"/>
+                <w:szCs w:val="28"/>
+              </w:rPr>
+              <w:t>Sistema grava dados informados em meio persistente.</w:t>
             </w:r>
           </w:p>
         </w:tc>
@@ -1762,7 +2461,8 @@
                 <w:sz w:val="28"/>
                 <w:szCs w:val="28"/>
               </w:rPr>
-              <w:t>Fluxo Principal</w:t>
+              <w:lastRenderedPageBreak/>
+              <w:t>Fluxo alternativo</w:t>
             </w:r>
           </w:p>
         </w:tc>
@@ -1788,14 +2488,46 @@
           </w:tcPr>
           <w:p>
             <w:pPr>
+              <w:rPr>
+                <w:rFonts w:ascii="Times New Roman" w:eastAsia="Times New Roman" w:hAnsi="Times New Roman" w:cs="Times New Roman"/>
+                <w:sz w:val="28"/>
+                <w:szCs w:val="28"/>
+              </w:rPr>
+            </w:pPr>
+            <w:r>
+              <w:rPr>
+                <w:rFonts w:ascii="Times New Roman" w:eastAsia="Times New Roman" w:hAnsi="Times New Roman" w:cs="Times New Roman"/>
+                <w:b/>
+                <w:bCs/>
+                <w:sz w:val="28"/>
+                <w:szCs w:val="28"/>
+              </w:rPr>
+              <w:t>Linha 2:</w:t>
+            </w:r>
+            <w:r>
+              <w:rPr>
+                <w:rFonts w:ascii="Times New Roman" w:eastAsia="Times New Roman" w:hAnsi="Times New Roman" w:cs="Times New Roman"/>
+                <w:sz w:val="28"/>
+                <w:szCs w:val="28"/>
+              </w:rPr>
+              <w:t xml:space="preserve"> </w:t>
+            </w:r>
+            <w:r>
+              <w:rPr>
+                <w:rFonts w:ascii="Times New Roman" w:eastAsia="Times New Roman" w:hAnsi="Times New Roman" w:cs="Times New Roman"/>
+                <w:sz w:val="28"/>
+                <w:szCs w:val="28"/>
+              </w:rPr>
+              <w:t>Ator seleciona um imóvel cadastrado</w:t>
+            </w:r>
+          </w:p>
+          <w:p>
+            <w:pPr>
               <w:pStyle w:val="PargrafodaLista"/>
               <w:numPr>
                 <w:ilvl w:val="0"/>
-                <w:numId w:val="4"/>
+                <w:numId w:val="8"/>
               </w:numPr>
-              <w:tabs>
-                <w:tab w:val="num" w:pos="360"/>
-              </w:tabs>
               <w:ind w:left="360"/>
               <w:rPr>
                 <w:rFonts w:ascii="Times New Roman" w:eastAsia="Times New Roman" w:hAnsi="Times New Roman" w:cs="Times New Roman"/>
@@ -1803,10 +2535,324 @@
                 <w:szCs w:val="28"/>
               </w:rPr>
             </w:pPr>
+            <w:r>
+              <w:rPr>
+                <w:rFonts w:ascii="Times New Roman" w:eastAsia="Times New Roman" w:hAnsi="Times New Roman" w:cs="Times New Roman"/>
+                <w:sz w:val="28"/>
+                <w:szCs w:val="28"/>
+              </w:rPr>
+              <w:t>O sistema mostrará as informações salvas do imóvel (</w:t>
+            </w:r>
+            <w:r>
+              <w:rPr>
+                <w:rFonts w:ascii="Times New Roman" w:eastAsia="Times New Roman" w:hAnsi="Times New Roman" w:cs="Times New Roman"/>
+                <w:color w:val="EE0000"/>
+                <w:sz w:val="28"/>
+                <w:szCs w:val="28"/>
+              </w:rPr>
+              <w:t>Tela 05</w:t>
+            </w:r>
+            <w:r>
+              <w:rPr>
+                <w:rFonts w:ascii="Times New Roman" w:eastAsia="Times New Roman" w:hAnsi="Times New Roman" w:cs="Times New Roman"/>
+                <w:sz w:val="28"/>
+                <w:szCs w:val="28"/>
+              </w:rPr>
+              <w:t>)</w:t>
+            </w:r>
+          </w:p>
+          <w:p>
+            <w:pPr>
+              <w:pStyle w:val="PargrafodaLista"/>
+              <w:numPr>
+                <w:ilvl w:val="0"/>
+                <w:numId w:val="8"/>
+              </w:numPr>
+              <w:ind w:left="360"/>
+              <w:rPr>
+                <w:rFonts w:ascii="Times New Roman" w:eastAsia="Times New Roman" w:hAnsi="Times New Roman" w:cs="Times New Roman"/>
+                <w:sz w:val="28"/>
+                <w:szCs w:val="28"/>
+              </w:rPr>
+            </w:pPr>
+            <w:r>
+              <w:rPr>
+                <w:rFonts w:ascii="Times New Roman" w:eastAsia="Times New Roman" w:hAnsi="Times New Roman" w:cs="Times New Roman"/>
+                <w:sz w:val="28"/>
+                <w:szCs w:val="28"/>
+              </w:rPr>
+              <w:t xml:space="preserve">Usuário seleciona </w:t>
+            </w:r>
+            <w:r>
+              <w:rPr>
+                <w:rFonts w:ascii="Times New Roman" w:eastAsia="Times New Roman" w:hAnsi="Times New Roman" w:cs="Times New Roman"/>
+                <w:sz w:val="28"/>
+                <w:szCs w:val="28"/>
+              </w:rPr>
+              <w:t xml:space="preserve">a opção </w:t>
+            </w:r>
+            <w:r>
+              <w:rPr>
+                <w:rFonts w:ascii="Times New Roman" w:eastAsia="Times New Roman" w:hAnsi="Times New Roman" w:cs="Times New Roman"/>
+                <w:sz w:val="28"/>
+                <w:szCs w:val="28"/>
+              </w:rPr>
+              <w:t xml:space="preserve">de visualizar chamados de reparo </w:t>
+            </w:r>
+            <w:r>
+              <w:rPr>
+                <w:rFonts w:ascii="Times New Roman" w:eastAsia="Times New Roman" w:hAnsi="Times New Roman" w:cs="Times New Roman"/>
+                <w:sz w:val="28"/>
+                <w:szCs w:val="28"/>
+              </w:rPr>
+              <w:t>na barra de navegação</w:t>
+            </w:r>
+          </w:p>
+          <w:p>
+            <w:pPr>
+              <w:pStyle w:val="PargrafodaLista"/>
+              <w:numPr>
+                <w:ilvl w:val="0"/>
+                <w:numId w:val="8"/>
+              </w:numPr>
+              <w:ind w:left="360"/>
+              <w:rPr>
+                <w:rFonts w:ascii="Times New Roman" w:eastAsia="Times New Roman" w:hAnsi="Times New Roman" w:cs="Times New Roman"/>
+                <w:sz w:val="28"/>
+                <w:szCs w:val="28"/>
+              </w:rPr>
+            </w:pPr>
+            <w:r>
+              <w:rPr>
+                <w:rFonts w:ascii="Times New Roman" w:eastAsia="Times New Roman" w:hAnsi="Times New Roman" w:cs="Times New Roman"/>
+                <w:sz w:val="28"/>
+                <w:szCs w:val="28"/>
+              </w:rPr>
+              <w:t>Sistema exibe tela com as informações dos chamados de reparo (</w:t>
+            </w:r>
+            <w:r>
+              <w:rPr>
+                <w:rFonts w:ascii="Times New Roman" w:eastAsia="Times New Roman" w:hAnsi="Times New Roman" w:cs="Times New Roman"/>
+                <w:color w:val="EE0000"/>
+                <w:sz w:val="28"/>
+                <w:szCs w:val="28"/>
+              </w:rPr>
+              <w:t>Tela 14</w:t>
+            </w:r>
+            <w:r>
+              <w:rPr>
+                <w:rFonts w:ascii="Times New Roman" w:eastAsia="Times New Roman" w:hAnsi="Times New Roman" w:cs="Times New Roman"/>
+                <w:sz w:val="28"/>
+                <w:szCs w:val="28"/>
+              </w:rPr>
+              <w:t>)</w:t>
+            </w:r>
+          </w:p>
+          <w:p>
+            <w:pPr>
+              <w:pStyle w:val="PargrafodaLista"/>
+              <w:numPr>
+                <w:ilvl w:val="0"/>
+                <w:numId w:val="8"/>
+              </w:numPr>
+              <w:ind w:left="360"/>
+              <w:rPr>
+                <w:rFonts w:ascii="Times New Roman" w:eastAsia="Times New Roman" w:hAnsi="Times New Roman" w:cs="Times New Roman"/>
+                <w:sz w:val="28"/>
+                <w:szCs w:val="28"/>
+              </w:rPr>
+            </w:pPr>
+            <w:r>
+              <w:rPr>
+                <w:rFonts w:ascii="Times New Roman" w:eastAsia="Times New Roman" w:hAnsi="Times New Roman" w:cs="Times New Roman"/>
+                <w:sz w:val="28"/>
+                <w:szCs w:val="28"/>
+              </w:rPr>
+              <w:t>Ator seleciona ícone “+”</w:t>
+            </w:r>
+          </w:p>
+          <w:p>
+            <w:pPr>
+              <w:pStyle w:val="PargrafodaLista"/>
+              <w:numPr>
+                <w:ilvl w:val="0"/>
+                <w:numId w:val="8"/>
+              </w:numPr>
+              <w:ind w:left="360"/>
+              <w:rPr>
+                <w:rFonts w:ascii="Times New Roman" w:eastAsia="Times New Roman" w:hAnsi="Times New Roman" w:cs="Times New Roman"/>
+                <w:sz w:val="28"/>
+                <w:szCs w:val="28"/>
+              </w:rPr>
+            </w:pPr>
+            <w:r>
+              <w:rPr>
+                <w:rFonts w:ascii="Times New Roman" w:eastAsia="Times New Roman" w:hAnsi="Times New Roman" w:cs="Times New Roman"/>
+                <w:sz w:val="28"/>
+                <w:szCs w:val="28"/>
+              </w:rPr>
+              <w:t>Sistema exibe formulário em branco para preenchimento dos dados do</w:t>
+            </w:r>
+            <w:r>
+              <w:rPr>
+                <w:rFonts w:ascii="Times New Roman" w:eastAsia="Times New Roman" w:hAnsi="Times New Roman" w:cs="Times New Roman"/>
+                <w:i/>
+                <w:iCs/>
+                <w:sz w:val="28"/>
+                <w:szCs w:val="28"/>
+              </w:rPr>
+              <w:t xml:space="preserve"> chamado (ver </w:t>
+            </w:r>
+            <w:r>
+              <w:rPr>
+                <w:rFonts w:ascii="Times New Roman" w:eastAsia="Times New Roman" w:hAnsi="Times New Roman" w:cs="Times New Roman"/>
+                <w:color w:val="FF0000"/>
+                <w:sz w:val="28"/>
+                <w:szCs w:val="28"/>
+              </w:rPr>
+              <w:t>DD-Aluguel</w:t>
+            </w:r>
+            <w:r>
+              <w:rPr>
+                <w:rFonts w:ascii="Times New Roman" w:eastAsia="Times New Roman" w:hAnsi="Times New Roman" w:cs="Times New Roman"/>
+                <w:sz w:val="28"/>
+                <w:szCs w:val="28"/>
+              </w:rPr>
+              <w:t>) (</w:t>
+            </w:r>
+            <w:r>
+              <w:rPr>
+                <w:rFonts w:ascii="Times New Roman" w:eastAsia="Times New Roman" w:hAnsi="Times New Roman" w:cs="Times New Roman"/>
+                <w:color w:val="FF0000"/>
+                <w:sz w:val="28"/>
+                <w:szCs w:val="28"/>
+              </w:rPr>
+              <w:t>Tela 10</w:t>
+            </w:r>
+            <w:r>
+              <w:rPr>
+                <w:rFonts w:ascii="Times New Roman" w:eastAsia="Times New Roman" w:hAnsi="Times New Roman" w:cs="Times New Roman"/>
+                <w:sz w:val="28"/>
+                <w:szCs w:val="28"/>
+              </w:rPr>
+              <w:t xml:space="preserve">) </w:t>
+            </w:r>
+          </w:p>
+          <w:p>
+            <w:pPr>
+              <w:pStyle w:val="PargrafodaLista"/>
+              <w:numPr>
+                <w:ilvl w:val="0"/>
+                <w:numId w:val="8"/>
+              </w:numPr>
+              <w:ind w:left="360"/>
+              <w:rPr>
+                <w:rFonts w:ascii="Times New Roman" w:eastAsia="Times New Roman" w:hAnsi="Times New Roman" w:cs="Times New Roman"/>
+                <w:sz w:val="28"/>
+                <w:szCs w:val="28"/>
+              </w:rPr>
+            </w:pPr>
+            <w:r>
+              <w:rPr>
+                <w:rFonts w:ascii="Times New Roman" w:eastAsia="Times New Roman" w:hAnsi="Times New Roman" w:cs="Times New Roman"/>
+                <w:sz w:val="28"/>
+                <w:szCs w:val="28"/>
+              </w:rPr>
+              <w:t>Ator informa os dados e pressiona botão “Salvar”.</w:t>
+            </w:r>
+          </w:p>
+          <w:p>
+            <w:pPr>
+              <w:pStyle w:val="PargrafodaLista"/>
+              <w:numPr>
+                <w:ilvl w:val="0"/>
+                <w:numId w:val="8"/>
+              </w:numPr>
+              <w:ind w:left="360"/>
+              <w:rPr>
+                <w:rFonts w:ascii="Times New Roman" w:eastAsia="Times New Roman" w:hAnsi="Times New Roman" w:cs="Times New Roman"/>
+                <w:sz w:val="28"/>
+                <w:szCs w:val="28"/>
+              </w:rPr>
+            </w:pPr>
+            <w:r>
+              <w:rPr>
+                <w:rFonts w:ascii="Times New Roman" w:eastAsia="Times New Roman" w:hAnsi="Times New Roman" w:cs="Times New Roman"/>
+                <w:sz w:val="28"/>
+                <w:szCs w:val="28"/>
+              </w:rPr>
+              <w:t xml:space="preserve">Sistema verifica validade dos dados conforme </w:t>
+            </w:r>
+            <w:r>
+              <w:rPr>
+                <w:rFonts w:ascii="Times New Roman" w:eastAsia="Times New Roman" w:hAnsi="Times New Roman" w:cs="Times New Roman"/>
+                <w:color w:val="FF0000"/>
+                <w:sz w:val="28"/>
+                <w:szCs w:val="28"/>
+              </w:rPr>
+              <w:t>DD- Aluguel</w:t>
+            </w:r>
+            <w:r>
+              <w:rPr>
+                <w:rFonts w:ascii="Times New Roman" w:eastAsia="Times New Roman" w:hAnsi="Times New Roman" w:cs="Times New Roman"/>
+                <w:sz w:val="28"/>
+                <w:szCs w:val="28"/>
+              </w:rPr>
+              <w:t>.</w:t>
+            </w:r>
+          </w:p>
+          <w:p>
+            <w:pPr>
+              <w:pStyle w:val="PargrafodaLista"/>
+              <w:numPr>
+                <w:ilvl w:val="0"/>
+                <w:numId w:val="8"/>
+              </w:numPr>
+              <w:ind w:left="360"/>
+              <w:rPr>
+                <w:rFonts w:ascii="Times New Roman" w:eastAsia="Times New Roman" w:hAnsi="Times New Roman" w:cs="Times New Roman"/>
+                <w:sz w:val="28"/>
+                <w:szCs w:val="28"/>
+              </w:rPr>
+            </w:pPr>
+            <w:r>
+              <w:rPr>
+                <w:rFonts w:ascii="Times New Roman" w:eastAsia="Times New Roman" w:hAnsi="Times New Roman" w:cs="Times New Roman"/>
+                <w:sz w:val="28"/>
+                <w:szCs w:val="28"/>
+              </w:rPr>
+              <w:t>Sistema grava dados informados em meio persistente.</w:t>
+            </w:r>
+          </w:p>
+          <w:p>
+            <w:pPr>
+              <w:pStyle w:val="PargrafodaLista"/>
+              <w:numPr>
+                <w:ilvl w:val="0"/>
+                <w:numId w:val="8"/>
+              </w:numPr>
+              <w:ind w:left="360"/>
+              <w:rPr>
+                <w:rFonts w:ascii="Times New Roman" w:eastAsia="Times New Roman" w:hAnsi="Times New Roman" w:cs="Times New Roman"/>
+                <w:sz w:val="28"/>
+                <w:szCs w:val="28"/>
+              </w:rPr>
+            </w:pPr>
+            <w:r>
+              <w:rPr>
+                <w:rFonts w:ascii="Times New Roman" w:eastAsia="Times New Roman" w:hAnsi="Times New Roman" w:cs="Times New Roman"/>
+                <w:sz w:val="28"/>
+                <w:szCs w:val="28"/>
+              </w:rPr>
+              <w:t>Sistema volta a etapa 1</w:t>
+            </w:r>
           </w:p>
         </w:tc>
       </w:tr>
       <w:tr>
+        <w:tblPrEx>
+          <w:tblLook w:val="0000" w:firstRow="0" w:lastRow="0" w:firstColumn="0" w:lastColumn="0" w:noHBand="0" w:noVBand="0"/>
+        </w:tblPrEx>
         <w:trPr>
           <w:trHeight w:val="300"/>
         </w:trPr>
@@ -1851,6 +2897,9 @@
         </w:tc>
       </w:tr>
       <w:tr>
+        <w:tblPrEx>
+          <w:tblLook w:val="0000" w:firstRow="0" w:lastRow="0" w:firstColumn="0" w:lastColumn="0" w:noHBand="0" w:noVBand="0"/>
+        </w:tblPrEx>
         <w:trPr>
           <w:trHeight w:val="300"/>
         </w:trPr>
@@ -1888,7 +2937,17 @@
                 <w:sz w:val="28"/>
                 <w:szCs w:val="28"/>
               </w:rPr>
-              <w:t>Linha 4</w:t>
+              <w:t xml:space="preserve">Linha </w:t>
+            </w:r>
+            <w:r>
+              <w:rPr>
+                <w:rFonts w:ascii="Times New Roman" w:eastAsia="Times New Roman" w:hAnsi="Times New Roman" w:cs="Times New Roman"/>
+                <w:b/>
+                <w:bCs/>
+                <w:sz w:val="28"/>
+                <w:szCs w:val="28"/>
+              </w:rPr>
+              <w:t>4</w:t>
             </w:r>
             <w:r>
               <w:rPr>
@@ -1913,6 +2972,7 @@
         </w:rPr>
       </w:pPr>
     </w:p>
+    <w:p/>
     <w:tbl>
       <w:tblPr>
         <w:tblW w:w="0" w:type="auto"/>
@@ -2276,10 +3336,17 @@
           </w:tcPr>
           <w:p>
             <w:pPr>
-              <w:rPr>
-                <w:rFonts w:ascii="Times New Roman" w:eastAsia="Times New Roman" w:hAnsi="Times New Roman" w:cs="Times New Roman"/>
-              </w:rPr>
-            </w:pPr>
+              <w:jc w:val="center"/>
+              <w:rPr>
+                <w:rFonts w:ascii="Times New Roman" w:eastAsia="Times New Roman" w:hAnsi="Times New Roman" w:cs="Times New Roman"/>
+              </w:rPr>
+            </w:pPr>
+            <w:r>
+              <w:rPr>
+                <w:rFonts w:ascii="Times New Roman" w:eastAsia="Times New Roman" w:hAnsi="Times New Roman" w:cs="Times New Roman"/>
+              </w:rPr>
+              <w:t>27/07/2025</w:t>
+            </w:r>
           </w:p>
         </w:tc>
         <w:tc>
@@ -2298,10 +3365,17 @@
           </w:tcPr>
           <w:p>
             <w:pPr>
-              <w:rPr>
-                <w:rFonts w:ascii="Times New Roman" w:eastAsia="Times New Roman" w:hAnsi="Times New Roman" w:cs="Times New Roman"/>
-              </w:rPr>
-            </w:pPr>
+              <w:jc w:val="center"/>
+              <w:rPr>
+                <w:rFonts w:ascii="Times New Roman" w:eastAsia="Times New Roman" w:hAnsi="Times New Roman" w:cs="Times New Roman"/>
+              </w:rPr>
+            </w:pPr>
+            <w:r>
+              <w:rPr>
+                <w:rFonts w:ascii="Times New Roman" w:eastAsia="Times New Roman" w:hAnsi="Times New Roman" w:cs="Times New Roman"/>
+              </w:rPr>
+              <w:t>Amanda de Jesus Melo</w:t>
+            </w:r>
           </w:p>
         </w:tc>
         <w:tc>
@@ -2320,10 +3394,17 @@
           </w:tcPr>
           <w:p>
             <w:pPr>
-              <w:rPr>
-                <w:rFonts w:ascii="Times New Roman" w:eastAsia="Times New Roman" w:hAnsi="Times New Roman" w:cs="Times New Roman"/>
-              </w:rPr>
-            </w:pPr>
+              <w:jc w:val="center"/>
+              <w:rPr>
+                <w:rFonts w:ascii="Times New Roman" w:eastAsia="Times New Roman" w:hAnsi="Times New Roman" w:cs="Times New Roman"/>
+              </w:rPr>
+            </w:pPr>
+            <w:r>
+              <w:rPr>
+                <w:rFonts w:ascii="Times New Roman" w:eastAsia="Times New Roman" w:hAnsi="Times New Roman" w:cs="Times New Roman"/>
+              </w:rPr>
+              <w:t>Revisão do documento</w:t>
+            </w:r>
           </w:p>
         </w:tc>
       </w:tr>
@@ -2448,19 +3529,22 @@
     </w:lvl>
   </w:abstractNum>
   <w:abstractNum w:abstractNumId="1" w15:restartNumberingAfterBreak="0">
-    <w:nsid w:val="25DE0692"/>
+    <w:nsid w:val="2457450E"/>
     <w:multiLevelType w:val="hybridMultilevel"/>
-    <w:tmpl w:val="655E6382"/>
-    <w:lvl w:ilvl="0" w:tplc="0DC83104">
+    <w:tmpl w:val="08586920"/>
+    <w:lvl w:ilvl="0" w:tplc="FFFFFFFF">
       <w:start w:val="1"/>
       <w:numFmt w:val="decimal"/>
       <w:lvlText w:val="%1."/>
       <w:lvlJc w:val="left"/>
       <w:pPr>
-        <w:ind w:left="360" w:hanging="360"/>
-      </w:pPr>
-    </w:lvl>
-    <w:lvl w:ilvl="1" w:tplc="D42C54C6">
+        <w:ind w:left="720" w:hanging="360"/>
+      </w:pPr>
+      <w:rPr>
+        <w:rFonts w:ascii="Times New Roman" w:hAnsi="Times New Roman" w:hint="default"/>
+      </w:rPr>
+    </w:lvl>
+    <w:lvl w:ilvl="1" w:tplc="FFFFFFFF">
       <w:start w:val="1"/>
       <w:numFmt w:val="lowerLetter"/>
       <w:lvlText w:val="%2."/>
@@ -2469,7 +3553,7 @@
         <w:ind w:left="1440" w:hanging="360"/>
       </w:pPr>
     </w:lvl>
-    <w:lvl w:ilvl="2" w:tplc="ADEE1CF8">
+    <w:lvl w:ilvl="2" w:tplc="FFFFFFFF">
       <w:start w:val="1"/>
       <w:numFmt w:val="lowerRoman"/>
       <w:lvlText w:val="%3."/>
@@ -2478,7 +3562,7 @@
         <w:ind w:left="2160" w:hanging="180"/>
       </w:pPr>
     </w:lvl>
-    <w:lvl w:ilvl="3" w:tplc="AC2A3CFA">
+    <w:lvl w:ilvl="3" w:tplc="FFFFFFFF">
       <w:start w:val="1"/>
       <w:numFmt w:val="decimal"/>
       <w:lvlText w:val="%4."/>
@@ -2487,7 +3571,7 @@
         <w:ind w:left="2880" w:hanging="360"/>
       </w:pPr>
     </w:lvl>
-    <w:lvl w:ilvl="4" w:tplc="A1E09D98">
+    <w:lvl w:ilvl="4" w:tplc="FFFFFFFF">
       <w:start w:val="1"/>
       <w:numFmt w:val="lowerLetter"/>
       <w:lvlText w:val="%5."/>
@@ -2496,7 +3580,7 @@
         <w:ind w:left="3600" w:hanging="360"/>
       </w:pPr>
     </w:lvl>
-    <w:lvl w:ilvl="5" w:tplc="44E45084">
+    <w:lvl w:ilvl="5" w:tplc="FFFFFFFF">
       <w:start w:val="1"/>
       <w:numFmt w:val="lowerRoman"/>
       <w:lvlText w:val="%6."/>
@@ -2505,7 +3589,7 @@
         <w:ind w:left="4320" w:hanging="180"/>
       </w:pPr>
     </w:lvl>
-    <w:lvl w:ilvl="6" w:tplc="2CD08460">
+    <w:lvl w:ilvl="6" w:tplc="FFFFFFFF">
       <w:start w:val="1"/>
       <w:numFmt w:val="decimal"/>
       <w:lvlText w:val="%7."/>
@@ -2514,7 +3598,7 @@
         <w:ind w:left="5040" w:hanging="360"/>
       </w:pPr>
     </w:lvl>
-    <w:lvl w:ilvl="7" w:tplc="CFFA4390">
+    <w:lvl w:ilvl="7" w:tplc="FFFFFFFF">
       <w:start w:val="1"/>
       <w:numFmt w:val="lowerLetter"/>
       <w:lvlText w:val="%8."/>
@@ -2523,7 +3607,7 @@
         <w:ind w:left="5760" w:hanging="360"/>
       </w:pPr>
     </w:lvl>
-    <w:lvl w:ilvl="8" w:tplc="3D125668">
+    <w:lvl w:ilvl="8" w:tplc="FFFFFFFF">
       <w:start w:val="1"/>
       <w:numFmt w:val="lowerRoman"/>
       <w:lvlText w:val="%9."/>
@@ -2534,6 +3618,178 @@
     </w:lvl>
   </w:abstractNum>
   <w:abstractNum w:abstractNumId="2" w15:restartNumberingAfterBreak="0">
+    <w:nsid w:val="25DE0692"/>
+    <w:multiLevelType w:val="hybridMultilevel"/>
+    <w:tmpl w:val="243A10E6"/>
+    <w:lvl w:ilvl="0" w:tplc="0DC83104">
+      <w:start w:val="1"/>
+      <w:numFmt w:val="decimal"/>
+      <w:lvlText w:val="%1."/>
+      <w:lvlJc w:val="left"/>
+      <w:pPr>
+        <w:ind w:left="360" w:hanging="360"/>
+      </w:pPr>
+    </w:lvl>
+    <w:lvl w:ilvl="1" w:tplc="D42C54C6">
+      <w:start w:val="1"/>
+      <w:numFmt w:val="lowerLetter"/>
+      <w:lvlText w:val="%2."/>
+      <w:lvlJc w:val="left"/>
+      <w:pPr>
+        <w:ind w:left="1440" w:hanging="360"/>
+      </w:pPr>
+    </w:lvl>
+    <w:lvl w:ilvl="2" w:tplc="ADEE1CF8">
+      <w:start w:val="1"/>
+      <w:numFmt w:val="lowerRoman"/>
+      <w:lvlText w:val="%3."/>
+      <w:lvlJc w:val="right"/>
+      <w:pPr>
+        <w:ind w:left="2160" w:hanging="180"/>
+      </w:pPr>
+    </w:lvl>
+    <w:lvl w:ilvl="3" w:tplc="AC2A3CFA">
+      <w:start w:val="1"/>
+      <w:numFmt w:val="decimal"/>
+      <w:lvlText w:val="%4."/>
+      <w:lvlJc w:val="left"/>
+      <w:pPr>
+        <w:ind w:left="2880" w:hanging="360"/>
+      </w:pPr>
+    </w:lvl>
+    <w:lvl w:ilvl="4" w:tplc="A1E09D98">
+      <w:start w:val="1"/>
+      <w:numFmt w:val="lowerLetter"/>
+      <w:lvlText w:val="%5."/>
+      <w:lvlJc w:val="left"/>
+      <w:pPr>
+        <w:ind w:left="3600" w:hanging="360"/>
+      </w:pPr>
+    </w:lvl>
+    <w:lvl w:ilvl="5" w:tplc="44E45084">
+      <w:start w:val="1"/>
+      <w:numFmt w:val="lowerRoman"/>
+      <w:lvlText w:val="%6."/>
+      <w:lvlJc w:val="right"/>
+      <w:pPr>
+        <w:ind w:left="4320" w:hanging="180"/>
+      </w:pPr>
+    </w:lvl>
+    <w:lvl w:ilvl="6" w:tplc="2CD08460">
+      <w:start w:val="1"/>
+      <w:numFmt w:val="decimal"/>
+      <w:lvlText w:val="%7."/>
+      <w:lvlJc w:val="left"/>
+      <w:pPr>
+        <w:ind w:left="5040" w:hanging="360"/>
+      </w:pPr>
+    </w:lvl>
+    <w:lvl w:ilvl="7" w:tplc="CFFA4390">
+      <w:start w:val="1"/>
+      <w:numFmt w:val="lowerLetter"/>
+      <w:lvlText w:val="%8."/>
+      <w:lvlJc w:val="left"/>
+      <w:pPr>
+        <w:ind w:left="5760" w:hanging="360"/>
+      </w:pPr>
+    </w:lvl>
+    <w:lvl w:ilvl="8" w:tplc="3D125668">
+      <w:start w:val="1"/>
+      <w:numFmt w:val="lowerRoman"/>
+      <w:lvlText w:val="%9."/>
+      <w:lvlJc w:val="right"/>
+      <w:pPr>
+        <w:ind w:left="6480" w:hanging="180"/>
+      </w:pPr>
+    </w:lvl>
+  </w:abstractNum>
+  <w:abstractNum w:abstractNumId="3" w15:restartNumberingAfterBreak="0">
+    <w:nsid w:val="2B04645F"/>
+    <w:multiLevelType w:val="hybridMultilevel"/>
+    <w:tmpl w:val="243A10E6"/>
+    <w:lvl w:ilvl="0" w:tplc="FFFFFFFF">
+      <w:start w:val="1"/>
+      <w:numFmt w:val="decimal"/>
+      <w:lvlText w:val="%1."/>
+      <w:lvlJc w:val="left"/>
+      <w:pPr>
+        <w:ind w:left="360" w:hanging="360"/>
+      </w:pPr>
+    </w:lvl>
+    <w:lvl w:ilvl="1" w:tplc="FFFFFFFF">
+      <w:start w:val="1"/>
+      <w:numFmt w:val="lowerLetter"/>
+      <w:lvlText w:val="%2."/>
+      <w:lvlJc w:val="left"/>
+      <w:pPr>
+        <w:ind w:left="1440" w:hanging="360"/>
+      </w:pPr>
+    </w:lvl>
+    <w:lvl w:ilvl="2" w:tplc="FFFFFFFF">
+      <w:start w:val="1"/>
+      <w:numFmt w:val="lowerRoman"/>
+      <w:lvlText w:val="%3."/>
+      <w:lvlJc w:val="right"/>
+      <w:pPr>
+        <w:ind w:left="2160" w:hanging="180"/>
+      </w:pPr>
+    </w:lvl>
+    <w:lvl w:ilvl="3" w:tplc="FFFFFFFF">
+      <w:start w:val="1"/>
+      <w:numFmt w:val="decimal"/>
+      <w:lvlText w:val="%4."/>
+      <w:lvlJc w:val="left"/>
+      <w:pPr>
+        <w:ind w:left="2880" w:hanging="360"/>
+      </w:pPr>
+    </w:lvl>
+    <w:lvl w:ilvl="4" w:tplc="FFFFFFFF">
+      <w:start w:val="1"/>
+      <w:numFmt w:val="lowerLetter"/>
+      <w:lvlText w:val="%5."/>
+      <w:lvlJc w:val="left"/>
+      <w:pPr>
+        <w:ind w:left="3600" w:hanging="360"/>
+      </w:pPr>
+    </w:lvl>
+    <w:lvl w:ilvl="5" w:tplc="FFFFFFFF">
+      <w:start w:val="1"/>
+      <w:numFmt w:val="lowerRoman"/>
+      <w:lvlText w:val="%6."/>
+      <w:lvlJc w:val="right"/>
+      <w:pPr>
+        <w:ind w:left="4320" w:hanging="180"/>
+      </w:pPr>
+    </w:lvl>
+    <w:lvl w:ilvl="6" w:tplc="FFFFFFFF">
+      <w:start w:val="1"/>
+      <w:numFmt w:val="decimal"/>
+      <w:lvlText w:val="%7."/>
+      <w:lvlJc w:val="left"/>
+      <w:pPr>
+        <w:ind w:left="5040" w:hanging="360"/>
+      </w:pPr>
+    </w:lvl>
+    <w:lvl w:ilvl="7" w:tplc="FFFFFFFF">
+      <w:start w:val="1"/>
+      <w:numFmt w:val="lowerLetter"/>
+      <w:lvlText w:val="%8."/>
+      <w:lvlJc w:val="left"/>
+      <w:pPr>
+        <w:ind w:left="5760" w:hanging="360"/>
+      </w:pPr>
+    </w:lvl>
+    <w:lvl w:ilvl="8" w:tplc="FFFFFFFF">
+      <w:start w:val="1"/>
+      <w:numFmt w:val="lowerRoman"/>
+      <w:lvlText w:val="%9."/>
+      <w:lvlJc w:val="right"/>
+      <w:pPr>
+        <w:ind w:left="6480" w:hanging="180"/>
+      </w:pPr>
+    </w:lvl>
+  </w:abstractNum>
+  <w:abstractNum w:abstractNumId="4" w15:restartNumberingAfterBreak="0">
     <w:nsid w:val="2E4B1EFF"/>
     <w:multiLevelType w:val="hybridMultilevel"/>
     <w:tmpl w:val="70BE9160"/>
@@ -2622,7 +3878,96 @@
       </w:pPr>
     </w:lvl>
   </w:abstractNum>
-  <w:abstractNum w:abstractNumId="3" w15:restartNumberingAfterBreak="0">
+  <w:abstractNum w:abstractNumId="5" w15:restartNumberingAfterBreak="0">
+    <w:nsid w:val="550A17BB"/>
+    <w:multiLevelType w:val="hybridMultilevel"/>
+    <w:tmpl w:val="5B403450"/>
+    <w:lvl w:ilvl="0" w:tplc="FFFFFFFF">
+      <w:start w:val="1"/>
+      <w:numFmt w:val="decimal"/>
+      <w:lvlText w:val="%1."/>
+      <w:lvlJc w:val="left"/>
+      <w:pPr>
+        <w:ind w:left="720" w:hanging="360"/>
+      </w:pPr>
+      <w:rPr>
+        <w:rFonts w:ascii="Times New Roman" w:hAnsi="Times New Roman" w:hint="default"/>
+      </w:rPr>
+    </w:lvl>
+    <w:lvl w:ilvl="1" w:tplc="FFFFFFFF">
+      <w:start w:val="1"/>
+      <w:numFmt w:val="lowerLetter"/>
+      <w:lvlText w:val="%2."/>
+      <w:lvlJc w:val="left"/>
+      <w:pPr>
+        <w:ind w:left="1440" w:hanging="360"/>
+      </w:pPr>
+    </w:lvl>
+    <w:lvl w:ilvl="2" w:tplc="FFFFFFFF">
+      <w:start w:val="1"/>
+      <w:numFmt w:val="lowerRoman"/>
+      <w:lvlText w:val="%3."/>
+      <w:lvlJc w:val="right"/>
+      <w:pPr>
+        <w:ind w:left="2160" w:hanging="180"/>
+      </w:pPr>
+    </w:lvl>
+    <w:lvl w:ilvl="3" w:tplc="FFFFFFFF">
+      <w:start w:val="1"/>
+      <w:numFmt w:val="decimal"/>
+      <w:lvlText w:val="%4."/>
+      <w:lvlJc w:val="left"/>
+      <w:pPr>
+        <w:ind w:left="2880" w:hanging="360"/>
+      </w:pPr>
+    </w:lvl>
+    <w:lvl w:ilvl="4" w:tplc="FFFFFFFF">
+      <w:start w:val="1"/>
+      <w:numFmt w:val="lowerLetter"/>
+      <w:lvlText w:val="%5."/>
+      <w:lvlJc w:val="left"/>
+      <w:pPr>
+        <w:ind w:left="3600" w:hanging="360"/>
+      </w:pPr>
+    </w:lvl>
+    <w:lvl w:ilvl="5" w:tplc="FFFFFFFF">
+      <w:start w:val="1"/>
+      <w:numFmt w:val="lowerRoman"/>
+      <w:lvlText w:val="%6."/>
+      <w:lvlJc w:val="right"/>
+      <w:pPr>
+        <w:ind w:left="4320" w:hanging="180"/>
+      </w:pPr>
+    </w:lvl>
+    <w:lvl w:ilvl="6" w:tplc="FFFFFFFF">
+      <w:start w:val="1"/>
+      <w:numFmt w:val="decimal"/>
+      <w:lvlText w:val="%7."/>
+      <w:lvlJc w:val="left"/>
+      <w:pPr>
+        <w:ind w:left="5040" w:hanging="360"/>
+      </w:pPr>
+    </w:lvl>
+    <w:lvl w:ilvl="7" w:tplc="FFFFFFFF">
+      <w:start w:val="1"/>
+      <w:numFmt w:val="lowerLetter"/>
+      <w:lvlText w:val="%8."/>
+      <w:lvlJc w:val="left"/>
+      <w:pPr>
+        <w:ind w:left="5760" w:hanging="360"/>
+      </w:pPr>
+    </w:lvl>
+    <w:lvl w:ilvl="8" w:tplc="FFFFFFFF">
+      <w:start w:val="1"/>
+      <w:numFmt w:val="lowerRoman"/>
+      <w:lvlText w:val="%9."/>
+      <w:lvlJc w:val="right"/>
+      <w:pPr>
+        <w:ind w:left="6480" w:hanging="180"/>
+      </w:pPr>
+    </w:lvl>
+  </w:abstractNum>
+  <w:abstractNum w:abstractNumId="6" w15:restartNumberingAfterBreak="0">
     <w:nsid w:val="6354DF32"/>
     <w:multiLevelType w:val="hybridMultilevel"/>
     <w:tmpl w:val="08586920"/>
@@ -2711,7 +4056,93 @@
       </w:pPr>
     </w:lvl>
   </w:abstractNum>
-  <w:abstractNum w:abstractNumId="4" w15:restartNumberingAfterBreak="0">
+  <w:abstractNum w:abstractNumId="7" w15:restartNumberingAfterBreak="0">
+    <w:nsid w:val="6536253B"/>
+    <w:multiLevelType w:val="hybridMultilevel"/>
+    <w:tmpl w:val="243A10E6"/>
+    <w:lvl w:ilvl="0" w:tplc="FFFFFFFF">
+      <w:start w:val="1"/>
+      <w:numFmt w:val="decimal"/>
+      <w:lvlText w:val="%1."/>
+      <w:lvlJc w:val="left"/>
+      <w:pPr>
+        <w:ind w:left="360" w:hanging="360"/>
+      </w:pPr>
+    </w:lvl>
+    <w:lvl w:ilvl="1" w:tplc="FFFFFFFF">
+      <w:start w:val="1"/>
+      <w:numFmt w:val="lowerLetter"/>
+      <w:lvlText w:val="%2."/>
+      <w:lvlJc w:val="left"/>
+      <w:pPr>
+        <w:ind w:left="1440" w:hanging="360"/>
+      </w:pPr>
+    </w:lvl>
+    <w:lvl w:ilvl="2" w:tplc="FFFFFFFF">
+      <w:start w:val="1"/>
+      <w:numFmt w:val="lowerRoman"/>
+      <w:lvlText w:val="%3."/>
+      <w:lvlJc w:val="right"/>
+      <w:pPr>
+        <w:ind w:left="2160" w:hanging="180"/>
+      </w:pPr>
+    </w:lvl>
+    <w:lvl w:ilvl="3" w:tplc="FFFFFFFF">
+      <w:start w:val="1"/>
+      <w:numFmt w:val="decimal"/>
+      <w:lvlText w:val="%4."/>
+      <w:lvlJc w:val="left"/>
+      <w:pPr>
+        <w:ind w:left="2880" w:hanging="360"/>
+      </w:pPr>
+    </w:lvl>
+    <w:lvl w:ilvl="4" w:tplc="FFFFFFFF">
+      <w:start w:val="1"/>
+      <w:numFmt w:val="lowerLetter"/>
+      <w:lvlText w:val="%5."/>
+      <w:lvlJc w:val="left"/>
+      <w:pPr>
+        <w:ind w:left="3600" w:hanging="360"/>
+      </w:pPr>
+    </w:lvl>
+    <w:lvl w:ilvl="5" w:tplc="FFFFFFFF">
+      <w:start w:val="1"/>
+      <w:numFmt w:val="lowerRoman"/>
+      <w:lvlText w:val="%6."/>
+      <w:lvlJc w:val="right"/>
+      <w:pPr>
+        <w:ind w:left="4320" w:hanging="180"/>
+      </w:pPr>
+    </w:lvl>
+    <w:lvl w:ilvl="6" w:tplc="FFFFFFFF">
+      <w:start w:val="1"/>
+      <w:numFmt w:val="decimal"/>
+      <w:lvlText w:val="%7."/>
+      <w:lvlJc w:val="left"/>
+      <w:pPr>
+        <w:ind w:left="5040" w:hanging="360"/>
+      </w:pPr>
+    </w:lvl>
+    <w:lvl w:ilvl="7" w:tplc="FFFFFFFF">
+      <w:start w:val="1"/>
+      <w:numFmt w:val="lowerLetter"/>
+      <w:lvlText w:val="%8."/>
+      <w:lvlJc w:val="left"/>
+      <w:pPr>
+        <w:ind w:left="5760" w:hanging="360"/>
+      </w:pPr>
+    </w:lvl>
+    <w:lvl w:ilvl="8" w:tplc="FFFFFFFF">
+      <w:start w:val="1"/>
+      <w:numFmt w:val="lowerRoman"/>
+      <w:lvlText w:val="%9."/>
+      <w:lvlJc w:val="right"/>
+      <w:pPr>
+        <w:ind w:left="6480" w:hanging="180"/>
+      </w:pPr>
+    </w:lvl>
+  </w:abstractNum>
+  <w:abstractNum w:abstractNumId="8" w15:restartNumberingAfterBreak="0">
     <w:nsid w:val="76447DCD"/>
     <w:multiLevelType w:val="hybridMultilevel"/>
     <w:tmpl w:val="EFD08E02"/>
@@ -2801,18 +4232,30 @@
     </w:lvl>
   </w:abstractNum>
   <w:num w:numId="1" w16cid:durableId="1594237535">
-    <w:abstractNumId w:val="3"/>
+    <w:abstractNumId w:val="6"/>
   </w:num>
   <w:num w:numId="2" w16cid:durableId="1513914333">
     <w:abstractNumId w:val="0"/>
   </w:num>
   <w:num w:numId="3" w16cid:durableId="300579847">
+    <w:abstractNumId w:val="4"/>
+  </w:num>
+  <w:num w:numId="4" w16cid:durableId="1593707509">
+    <w:abstractNumId w:val="8"/>
+  </w:num>
+  <w:num w:numId="5" w16cid:durableId="1136525312">
     <w:abstractNumId w:val="2"/>
   </w:num>
-  <w:num w:numId="4" w16cid:durableId="1593707509">
-    <w:abstractNumId w:val="4"/>
+  <w:num w:numId="6" w16cid:durableId="1248538917">
+    <w:abstractNumId w:val="3"/>
   </w:num>
-  <w:num w:numId="5" w16cid:durableId="1136525312">
+  <w:num w:numId="7" w16cid:durableId="2042052591">
+    <w:abstractNumId w:val="7"/>
+  </w:num>
+  <w:num w:numId="8" w16cid:durableId="260768418">
+    <w:abstractNumId w:val="5"/>
+  </w:num>
+  <w:num w:numId="9" w16cid:durableId="2023430158">
     <w:abstractNumId w:val="1"/>
   </w:num>
 </w:numbering>
@@ -3222,6 +4665,7 @@
     <w:name w:val="heading 1"/>
     <w:basedOn w:val="Normal"/>
     <w:next w:val="Normal"/>
+    <w:link w:val="Ttulo1Char"/>
     <w:uiPriority w:val="9"/>
     <w:qFormat/>
     <w:rsid w:val="6401E85B"/>
@@ -3242,6 +4686,7 @@
     <w:name w:val="heading 2"/>
     <w:basedOn w:val="Normal"/>
     <w:next w:val="Normal"/>
+    <w:link w:val="Ttulo2Char"/>
     <w:uiPriority w:val="9"/>
     <w:unhideWhenUsed/>
     <w:qFormat/>
@@ -3315,6 +4760,32 @@
         <w:insideV w:val="single" w:sz="4" w:space="0" w:color="000000" w:themeColor="text1"/>
       </w:tblBorders>
     </w:tblPr>
+  </w:style>
+  <w:style w:type="character" w:customStyle="1" w:styleId="Ttulo1Char">
+    <w:name w:val="Título 1 Char"/>
+    <w:basedOn w:val="Fontepargpadro"/>
+    <w:link w:val="Ttulo1"/>
+    <w:uiPriority w:val="9"/>
+    <w:rsid w:val="003E3751"/>
+    <w:rPr>
+      <w:rFonts w:asciiTheme="majorHAnsi" w:eastAsiaTheme="minorEastAsia" w:hAnsiTheme="majorHAnsi" w:cstheme="majorEastAsia"/>
+      <w:color w:val="0F4761" w:themeColor="accent1" w:themeShade="BF"/>
+      <w:sz w:val="40"/>
+      <w:szCs w:val="40"/>
+    </w:rPr>
+  </w:style>
+  <w:style w:type="character" w:customStyle="1" w:styleId="Ttulo2Char">
+    <w:name w:val="Título 2 Char"/>
+    <w:basedOn w:val="Fontepargpadro"/>
+    <w:link w:val="Ttulo2"/>
+    <w:uiPriority w:val="9"/>
+    <w:rsid w:val="003E3751"/>
+    <w:rPr>
+      <w:rFonts w:asciiTheme="majorHAnsi" w:eastAsiaTheme="minorEastAsia" w:hAnsiTheme="majorHAnsi" w:cstheme="majorEastAsia"/>
+      <w:color w:val="0F4761" w:themeColor="accent1" w:themeShade="BF"/>
+      <w:sz w:val="32"/>
+      <w:szCs w:val="32"/>
+    </w:rPr>
   </w:style>
 </w:styles>
 </file>

</xml_diff>